<commit_message>
Fixed #300 #298 #296 #293 #283: documentation improvements
</commit_message>
<xml_diff>
--- a/docs/Guide utilisateur Kiwix Hotspot FR.docx
+++ b/docs/Guide utilisateur Kiwix Hotspot FR.docx
@@ -7,8 +7,24 @@
         <w:pStyle w:val="Title"/>
       </w:pPr>
       <w:r>
-        <w:t>Kiwix Hotspot</w:t>
-      </w:r>
+        <w:softHyphen/>
+      </w:r>
+      <w:r>
+        <w:softHyphen/>
+      </w:r>
+      <w:proofErr w:type="spellStart"/>
+      <w:r>
+        <w:t>Kiwix</w:t>
+      </w:r>
+      <w:proofErr w:type="spellEnd"/>
+      <w:r>
+        <w:t xml:space="preserve"> </w:t>
+      </w:r>
+      <w:proofErr w:type="spellStart"/>
+      <w:r>
+        <w:t>Hotspot</w:t>
+      </w:r>
+      <w:proofErr w:type="spellEnd"/>
       <w:r>
         <w:t xml:space="preserve"> Installer</w:t>
       </w:r>
@@ -22,17 +38,40 @@
       </w:r>
     </w:p>
     <w:p>
-      <w:r>
-        <w:t xml:space="preserve">Kiwix Hotspot s’adresse aux personnes souhaitant créer un </w:t>
-      </w:r>
+      <w:proofErr w:type="spellStart"/>
+      <w:r>
+        <w:t>Kiwix</w:t>
+      </w:r>
+      <w:proofErr w:type="spellEnd"/>
+      <w:r>
+        <w:t xml:space="preserve"> </w:t>
+      </w:r>
+      <w:proofErr w:type="spellStart"/>
+      <w:r>
+        <w:t>Hotspot</w:t>
+      </w:r>
+      <w:proofErr w:type="spellEnd"/>
+      <w:r>
+        <w:t xml:space="preserve"> s’adresse aux personnes souhaitant créer un </w:t>
+      </w:r>
+      <w:proofErr w:type="spellStart"/>
       <w:r>
         <w:rPr>
           <w:i/>
         </w:rPr>
         <w:t>Hotspot</w:t>
       </w:r>
-      <w:r>
-        <w:t xml:space="preserve"> (point d’accès WiFi) pour la mise à disposition de </w:t>
+      <w:proofErr w:type="spellEnd"/>
+      <w:r>
+        <w:t xml:space="preserve"> (point d’accès </w:t>
+      </w:r>
+      <w:proofErr w:type="spellStart"/>
+      <w:r>
+        <w:t>WiFi</w:t>
+      </w:r>
+      <w:proofErr w:type="spellEnd"/>
+      <w:r>
+        <w:t xml:space="preserve">) pour la mise à disposition de </w:t>
       </w:r>
       <w:r>
         <w:t>contenus via un réseau local</w:t>
@@ -47,7 +86,15 @@
         <w:t>Un</w:t>
       </w:r>
       <w:r>
-        <w:t xml:space="preserve"> Hotspot est composé de deux </w:t>
+        <w:t xml:space="preserve"> </w:t>
+      </w:r>
+      <w:proofErr w:type="spellStart"/>
+      <w:r>
+        <w:t>Hotspot</w:t>
+      </w:r>
+      <w:proofErr w:type="spellEnd"/>
+      <w:r>
+        <w:t xml:space="preserve"> est composé de deux </w:t>
       </w:r>
       <w:r>
         <w:t>éléments</w:t>
@@ -58,17 +105,27 @@
       <w:r>
         <w:t xml:space="preserve"> </w:t>
       </w:r>
+      <w:proofErr w:type="spellStart"/>
       <w:r>
         <w:rPr>
           <w:i/>
         </w:rPr>
         <w:t>RaspberryPi</w:t>
       </w:r>
+      <w:proofErr w:type="spellEnd"/>
       <w:r>
         <w:t xml:space="preserve">, et </w:t>
       </w:r>
       <w:r>
-        <w:t xml:space="preserve">une carte microSD qui contient le système d’exploitation du </w:t>
+        <w:t xml:space="preserve">une carte </w:t>
+      </w:r>
+      <w:proofErr w:type="spellStart"/>
+      <w:r>
+        <w:t>microSD</w:t>
+      </w:r>
+      <w:proofErr w:type="spellEnd"/>
+      <w:r>
+        <w:t xml:space="preserve"> qui contient le système d’exploitation du </w:t>
       </w:r>
       <w:r>
         <w:rPr>
@@ -88,8 +145,21 @@
     </w:p>
     <w:p/>
     <w:p>
-      <w:r>
-        <w:t xml:space="preserve">Kiwix Hotspot </w:t>
+      <w:proofErr w:type="spellStart"/>
+      <w:r>
+        <w:t>Kiwix</w:t>
+      </w:r>
+      <w:proofErr w:type="spellEnd"/>
+      <w:r>
+        <w:t xml:space="preserve"> </w:t>
+      </w:r>
+      <w:proofErr w:type="spellStart"/>
+      <w:r>
+        <w:t>Hotspot</w:t>
+      </w:r>
+      <w:proofErr w:type="spellEnd"/>
+      <w:r>
+        <w:t xml:space="preserve"> </w:t>
       </w:r>
       <w:r>
         <w:t xml:space="preserve">Installer </w:t>
@@ -104,8 +174,13 @@
         <w:t>faisant</w:t>
       </w:r>
       <w:r>
-        <w:t xml:space="preserve"> fonctionner le RaspberryPi</w:t>
-      </w:r>
+        <w:t xml:space="preserve"> fonctionner le </w:t>
+      </w:r>
+      <w:proofErr w:type="spellStart"/>
+      <w:r>
+        <w:t>RaspberryPi</w:t>
+      </w:r>
+      <w:proofErr w:type="spellEnd"/>
       <w:r>
         <w:t>.</w:t>
       </w:r>
@@ -125,7 +200,15 @@
         <w:t xml:space="preserve"> Il est hautement recommandé d’utiliser </w:t>
       </w:r>
       <w:r>
-        <w:t xml:space="preserve">une carte microSD de </w:t>
+        <w:t xml:space="preserve">une carte </w:t>
+      </w:r>
+      <w:proofErr w:type="spellStart"/>
+      <w:r>
+        <w:t>microSD</w:t>
+      </w:r>
+      <w:proofErr w:type="spellEnd"/>
+      <w:r>
+        <w:t xml:space="preserve"> de </w:t>
       </w:r>
       <w:r>
         <w:rPr>
@@ -137,10 +220,16 @@
         <w:t xml:space="preserve"> pour s’assurer de la compatibilité </w:t>
       </w:r>
       <w:r>
-        <w:t xml:space="preserve">avec le RaspberryPi </w:t>
-      </w:r>
-      <w:bookmarkStart w:id="0" w:name="_GoBack"/>
-      <w:bookmarkEnd w:id="0"/>
+        <w:t xml:space="preserve">avec le </w:t>
+      </w:r>
+      <w:proofErr w:type="spellStart"/>
+      <w:r>
+        <w:t>RaspberryPi</w:t>
+      </w:r>
+      <w:proofErr w:type="spellEnd"/>
+      <w:r>
+        <w:t xml:space="preserve"> </w:t>
+      </w:r>
       <w:r>
         <w:t>et de</w:t>
       </w:r>
@@ -159,8 +248,13 @@
         <w:pStyle w:val="Heading1"/>
       </w:pPr>
       <w:r>
-        <w:t>Fonctionnement du Hotspot</w:t>
-      </w:r>
+        <w:t xml:space="preserve">Fonctionnement du </w:t>
+      </w:r>
+      <w:proofErr w:type="spellStart"/>
+      <w:r>
+        <w:t>Hotspot</w:t>
+      </w:r>
+      <w:proofErr w:type="spellEnd"/>
     </w:p>
     <w:p/>
     <w:p>
@@ -172,13 +266,21 @@
         </w:numPr>
       </w:pPr>
       <w:r>
-        <w:t>Le Hot</w:t>
+        <w:t xml:space="preserve">Le </w:t>
+      </w:r>
+      <w:proofErr w:type="spellStart"/>
+      <w:r>
+        <w:t>Hot</w:t>
       </w:r>
       <w:r>
         <w:t>s</w:t>
       </w:r>
       <w:r>
-        <w:t xml:space="preserve">pot </w:t>
+        <w:t>pot</w:t>
+      </w:r>
+      <w:proofErr w:type="spellEnd"/>
+      <w:r>
+        <w:t xml:space="preserve"> </w:t>
       </w:r>
       <w:r>
         <w:t>crée</w:t>
@@ -250,13 +352,24 @@
         <w:t xml:space="preserve"> web les dirige</w:t>
       </w:r>
       <w:r>
-        <w:t xml:space="preserve"> vers la page d’accueil du Hotspot qui</w:t>
+        <w:t xml:space="preserve"> vers la page d’accueil du </w:t>
+      </w:r>
+      <w:proofErr w:type="spellStart"/>
+      <w:r>
+        <w:t>Hotspot</w:t>
+      </w:r>
+      <w:proofErr w:type="spellEnd"/>
+      <w:r>
+        <w:t xml:space="preserve"> qui</w:t>
       </w:r>
       <w:r>
         <w:t xml:space="preserve"> liste les contenus disponibles </w:t>
       </w:r>
       <w:r>
         <w:t>(fig. 1)</w:t>
+      </w:r>
+      <w:r>
+        <w:t> </w:t>
       </w:r>
       <w:r>
         <w:t>;</w:t>
@@ -280,13 +393,29 @@
         <w:t>ce qu’on trouverait</w:t>
       </w:r>
       <w:r>
-        <w:t xml:space="preserve"> sur Internet. Sur le Hotspot, ils sont </w:t>
+        <w:t xml:space="preserve"> sur Internet. Sur le </w:t>
+      </w:r>
+      <w:proofErr w:type="spellStart"/>
+      <w:r>
+        <w:t>Hotspot</w:t>
+      </w:r>
+      <w:proofErr w:type="spellEnd"/>
+      <w:r>
+        <w:t xml:space="preserve">, ils sont </w:t>
       </w:r>
       <w:r>
         <w:t>disponibles</w:t>
       </w:r>
       <w:r>
-        <w:t xml:space="preserve"> sans que ni l’utilisateur ni le RaspberryPi ne soient connectés à Internet car les contenus ont été copiés sur la carte </w:t>
+        <w:t xml:space="preserve"> sans que ni l’utilisateur ni le </w:t>
+      </w:r>
+      <w:proofErr w:type="spellStart"/>
+      <w:r>
+        <w:t>RaspberryPi</w:t>
+      </w:r>
+      <w:proofErr w:type="spellEnd"/>
+      <w:r>
+        <w:t xml:space="preserve"> ne soient connectés à Internet car les contenus ont été copiés sur la carte </w:t>
       </w:r>
       <w:r>
         <w:t>SD</w:t>
@@ -309,11 +438,10 @@
           <w:noProof/>
           <w:lang w:eastAsia="fr-FR"/>
         </w:rPr>
-        <w:lastRenderedPageBreak/>
         <w:drawing>
-          <wp:inline distT="0" distB="0" distL="0" distR="0" wp14:anchorId="5AE0D4F4" wp14:editId="7E568840">
-            <wp:extent cx="5275162" cy="3975672"/>
-            <wp:effectExtent l="0" t="0" r="8255" b="12700"/>
+          <wp:inline distT="0" distB="0" distL="0" distR="0" wp14:anchorId="5AE0D4F4" wp14:editId="2A4C25A5">
+            <wp:extent cx="4490978" cy="3384666"/>
+            <wp:effectExtent l="0" t="0" r="5080" b="0"/>
             <wp:docPr id="23" name="Picture 23"/>
             <wp:cNvGraphicFramePr>
               <a:graphicFrameLocks xmlns:a="http://schemas.openxmlformats.org/drawingml/2006/main" noChangeAspect="1"/>
@@ -340,7 +468,7 @@
                   <pic:spPr>
                     <a:xfrm>
                       <a:off x="0" y="0"/>
-                      <a:ext cx="5329930" cy="4016949"/>
+                      <a:ext cx="4577236" cy="3449675"/>
                     </a:xfrm>
                     <a:prstGeom prst="rect">
                       <a:avLst/>
@@ -358,7 +486,508 @@
         <w:jc w:val="center"/>
       </w:pPr>
       <w:r>
-        <w:t>Fig. 1 : Exemple de page d’accueil du hotspot une fois installé</w:t>
+        <w:t xml:space="preserve">Fig. 1 : Exemple de page d’accueil du </w:t>
+      </w:r>
+      <w:proofErr w:type="spellStart"/>
+      <w:r>
+        <w:t>hotspot</w:t>
+      </w:r>
+      <w:proofErr w:type="spellEnd"/>
+      <w:r>
+        <w:t xml:space="preserve"> une fois installé</w:t>
+      </w:r>
+    </w:p>
+    <w:p>
+      <w:pPr>
+        <w:pStyle w:val="Heading1"/>
+      </w:pPr>
+      <w:r>
+        <w:lastRenderedPageBreak/>
+        <w:t xml:space="preserve">Création du </w:t>
+      </w:r>
+      <w:proofErr w:type="spellStart"/>
+      <w:r>
+        <w:t>Hotspot</w:t>
+      </w:r>
+      <w:proofErr w:type="spellEnd"/>
+    </w:p>
+    <w:p>
+      <w:proofErr w:type="spellStart"/>
+      <w:r>
+        <w:t>Kiwix</w:t>
+      </w:r>
+      <w:proofErr w:type="spellEnd"/>
+      <w:r>
+        <w:t xml:space="preserve"> </w:t>
+      </w:r>
+      <w:proofErr w:type="spellStart"/>
+      <w:r>
+        <w:t>Hotspot</w:t>
+      </w:r>
+      <w:proofErr w:type="spellEnd"/>
+      <w:r>
+        <w:t xml:space="preserve"> vous permet de créer l’image et/ou la carte </w:t>
+      </w:r>
+      <w:proofErr w:type="spellStart"/>
+      <w:r>
+        <w:t>microSD</w:t>
+      </w:r>
+      <w:proofErr w:type="spellEnd"/>
+      <w:r>
+        <w:t xml:space="preserve"> </w:t>
+      </w:r>
+      <w:r>
+        <w:t xml:space="preserve">comportant le système d’exploitation et les contenus de votre </w:t>
+      </w:r>
+      <w:proofErr w:type="spellStart"/>
+      <w:r>
+        <w:t>Hotspot</w:t>
+      </w:r>
+      <w:proofErr w:type="spellEnd"/>
+      <w:r>
+        <w:t>.</w:t>
+      </w:r>
+    </w:p>
+    <w:p>
+      <w:r>
+        <w:t xml:space="preserve">Pour mettre en œuvre votre </w:t>
+      </w:r>
+      <w:proofErr w:type="spellStart"/>
+      <w:r>
+        <w:t>Hotspot</w:t>
+      </w:r>
+      <w:proofErr w:type="spellEnd"/>
+      <w:r>
+        <w:t>, vous devrez suivre les étapes suivantes :</w:t>
+      </w:r>
+    </w:p>
+    <w:p>
+      <w:pPr>
+        <w:pStyle w:val="ListParagraph"/>
+        <w:numPr>
+          <w:ilvl w:val="0"/>
+          <w:numId w:val="12"/>
+        </w:numPr>
+      </w:pPr>
+      <w:r>
+        <w:rPr>
+          <w:b/>
+        </w:rPr>
+        <w:t xml:space="preserve">Acheter un </w:t>
+      </w:r>
+      <w:proofErr w:type="spellStart"/>
+      <w:r>
+        <w:rPr>
+          <w:b/>
+        </w:rPr>
+        <w:t>raspberryPi</w:t>
+      </w:r>
+      <w:proofErr w:type="spellEnd"/>
+      <w:r>
+        <w:t xml:space="preserve"> : </w:t>
+      </w:r>
+      <w:hyperlink r:id="rId8" w:history="1">
+        <w:r>
+          <w:rPr>
+            <w:rStyle w:val="Hyperlink"/>
+          </w:rPr>
+          <w:t>https://www.raspberrypi.org/products/</w:t>
+        </w:r>
+      </w:hyperlink>
+      <w:r>
+        <w:br/>
+        <w:t xml:space="preserve">Nous conseillons d’utiliser toujours la dernière version (supportée) de </w:t>
+      </w:r>
+      <w:proofErr w:type="spellStart"/>
+      <w:r>
+        <w:t>raspberryPi</w:t>
+      </w:r>
+      <w:proofErr w:type="spellEnd"/>
+      <w:r>
+        <w:t xml:space="preserve"> car chaque version apporte de grandes améliorations de performances (et donc de confort et de capacité d’utilisation simultanés pour le </w:t>
+      </w:r>
+      <w:proofErr w:type="spellStart"/>
+      <w:r>
+        <w:t>Hotspot</w:t>
+      </w:r>
+      <w:proofErr w:type="spellEnd"/>
+      <w:r>
+        <w:t>).</w:t>
+      </w:r>
+      <w:r>
+        <w:br/>
+      </w:r>
+      <w:r>
+        <w:t xml:space="preserve">Versions de </w:t>
+      </w:r>
+      <w:proofErr w:type="spellStart"/>
+      <w:r>
+        <w:t>raspberryPi</w:t>
+      </w:r>
+      <w:proofErr w:type="spellEnd"/>
+      <w:r>
+        <w:t xml:space="preserve"> compatibles :</w:t>
+      </w:r>
+    </w:p>
+    <w:p>
+      <w:pPr>
+        <w:pStyle w:val="ListParagraph"/>
+        <w:numPr>
+          <w:ilvl w:val="1"/>
+          <w:numId w:val="12"/>
+        </w:numPr>
+      </w:pPr>
+      <w:r>
+        <w:t>Pi 3</w:t>
+      </w:r>
+      <w:r>
+        <w:t>, 3-A+, 3-B+</w:t>
+      </w:r>
+      <w:r>
+        <w:t> : oui</w:t>
+      </w:r>
+    </w:p>
+    <w:p>
+      <w:pPr>
+        <w:pStyle w:val="ListParagraph"/>
+        <w:numPr>
+          <w:ilvl w:val="1"/>
+          <w:numId w:val="12"/>
+        </w:numPr>
+      </w:pPr>
+      <w:r>
+        <w:t>Pi 2</w:t>
+      </w:r>
+      <w:r>
+        <w:t>-</w:t>
+      </w:r>
+      <w:r>
+        <w:t>B</w:t>
+      </w:r>
+      <w:r>
+        <w:t> : non (à vérifier)</w:t>
+      </w:r>
+    </w:p>
+    <w:p>
+      <w:pPr>
+        <w:pStyle w:val="ListParagraph"/>
+        <w:numPr>
+          <w:ilvl w:val="1"/>
+          <w:numId w:val="12"/>
+        </w:numPr>
+      </w:pPr>
+      <w:r>
+        <w:t xml:space="preserve">Pi </w:t>
+      </w:r>
+      <w:r>
+        <w:t xml:space="preserve">0, 0-W, </w:t>
+      </w:r>
+      <w:r>
+        <w:t>1</w:t>
+      </w:r>
+      <w:r>
+        <w:t>-</w:t>
+      </w:r>
+      <w:r>
+        <w:t xml:space="preserve">A, </w:t>
+      </w:r>
+      <w:r>
+        <w:t>1-</w:t>
+      </w:r>
+      <w:r>
+        <w:t xml:space="preserve">B, </w:t>
+      </w:r>
+      <w:r>
+        <w:t>1-</w:t>
+      </w:r>
+      <w:r>
+        <w:t xml:space="preserve">B+ : </w:t>
+      </w:r>
+      <w:r>
+        <w:t>prochainement.</w:t>
+      </w:r>
+    </w:p>
+    <w:p>
+      <w:pPr>
+        <w:pStyle w:val="ListParagraph"/>
+        <w:numPr>
+          <w:ilvl w:val="0"/>
+          <w:numId w:val="12"/>
+        </w:numPr>
+      </w:pPr>
+      <w:r>
+        <w:rPr>
+          <w:b/>
+        </w:rPr>
+        <w:t xml:space="preserve">Acheter une carte </w:t>
+      </w:r>
+      <w:proofErr w:type="spellStart"/>
+      <w:r>
+        <w:rPr>
+          <w:b/>
+        </w:rPr>
+        <w:t>microSD</w:t>
+      </w:r>
+      <w:proofErr w:type="spellEnd"/>
+      <w:r>
+        <w:t xml:space="preserve"> de la capacité souhaitée.</w:t>
+      </w:r>
+      <w:r>
+        <w:br/>
+        <w:t xml:space="preserve">La capacité minimale requise est 8GB mais les contenus que vous ajouterez peuvent vite faire grimper ce chiffre. Faites des simulations avec </w:t>
+      </w:r>
+      <w:proofErr w:type="spellStart"/>
+      <w:r>
+        <w:t>Kiwix-Hotspot</w:t>
+      </w:r>
+      <w:proofErr w:type="spellEnd"/>
+      <w:r>
+        <w:t xml:space="preserve"> pour connaitre la capacité minimale nécessaire à la création de votre </w:t>
+      </w:r>
+      <w:proofErr w:type="spellStart"/>
+      <w:r>
+        <w:t>Hotspot</w:t>
+      </w:r>
+      <w:proofErr w:type="spellEnd"/>
+      <w:r>
+        <w:t>.</w:t>
+      </w:r>
+      <w:r>
+        <w:br/>
+        <w:t xml:space="preserve">Acheter une carte </w:t>
+      </w:r>
+      <w:proofErr w:type="spellStart"/>
+      <w:r>
+        <w:t>microSD</w:t>
+      </w:r>
+      <w:proofErr w:type="spellEnd"/>
+      <w:r>
+        <w:t xml:space="preserve"> </w:t>
+      </w:r>
+      <w:r>
+        <w:rPr>
+          <w:b/>
+        </w:rPr>
+        <w:t>de bonne qualité</w:t>
+      </w:r>
+      <w:r>
+        <w:t>. La qualité des cartes d’</w:t>
+      </w:r>
+      <w:r>
+        <w:rPr>
+          <w:i/>
+        </w:rPr>
+        <w:t>entrée de gamme</w:t>
+      </w:r>
+      <w:r>
+        <w:t xml:space="preserve"> est très aléatoire et les dysfonctionnements fréquents et difficiles à diagnostiquer.</w:t>
+      </w:r>
+      <w:r>
+        <w:br/>
+        <w:t xml:space="preserve">La </w:t>
+      </w:r>
+      <w:r>
+        <w:rPr>
+          <w:i/>
+        </w:rPr>
+        <w:t>vitesse de la carte</w:t>
+      </w:r>
+      <w:r>
+        <w:t xml:space="preserve"> (parfois mise en avant) sera essentiellement utile pour la phase d’écriture de la carte (une seule fois à la création) dans le cas du </w:t>
+      </w:r>
+      <w:proofErr w:type="spellStart"/>
+      <w:r>
+        <w:t>Hotspot</w:t>
+      </w:r>
+      <w:proofErr w:type="spellEnd"/>
+      <w:r>
+        <w:t>.</w:t>
+      </w:r>
+    </w:p>
+    <w:p>
+      <w:pPr>
+        <w:pStyle w:val="ListParagraph"/>
+        <w:numPr>
+          <w:ilvl w:val="0"/>
+          <w:numId w:val="12"/>
+        </w:numPr>
+      </w:pPr>
+      <w:r>
+        <w:rPr>
+          <w:b/>
+        </w:rPr>
+        <w:t xml:space="preserve">Préparer votre carte ou votre image avec </w:t>
+      </w:r>
+      <w:proofErr w:type="spellStart"/>
+      <w:r>
+        <w:rPr>
+          <w:b/>
+        </w:rPr>
+        <w:t>Kiwix-hotspot</w:t>
+      </w:r>
+      <w:proofErr w:type="spellEnd"/>
+      <w:r>
+        <w:t>.</w:t>
+      </w:r>
+      <w:r>
+        <w:br/>
+        <w:t>C’est cette étape qui est décrite dans ce guide : configurez vos options, choisissez vos contenus et lancez le processus de création.</w:t>
+      </w:r>
+      <w:r>
+        <w:br/>
+        <w:t xml:space="preserve">Si vous aviez sélectionné votre carte </w:t>
+      </w:r>
+      <w:proofErr w:type="spellStart"/>
+      <w:r>
+        <w:t>microSD</w:t>
+      </w:r>
+      <w:proofErr w:type="spellEnd"/>
+      <w:r>
+        <w:t>, passez l’</w:t>
+      </w:r>
+      <w:proofErr w:type="spellStart"/>
+      <w:r>
+        <w:t>eetape</w:t>
+      </w:r>
+      <w:proofErr w:type="spellEnd"/>
+      <w:r>
+        <w:t xml:space="preserve"> suivante.</w:t>
+      </w:r>
+    </w:p>
+    <w:p>
+      <w:pPr>
+        <w:pStyle w:val="ListParagraph"/>
+        <w:numPr>
+          <w:ilvl w:val="0"/>
+          <w:numId w:val="12"/>
+        </w:numPr>
+      </w:pPr>
+      <w:r>
+        <w:rPr>
+          <w:b/>
+        </w:rPr>
+        <w:t>`</w:t>
+      </w:r>
+      <w:r>
+        <w:rPr>
+          <w:b/>
+        </w:rPr>
+        <w:t xml:space="preserve">Écrire l’image sur la carte </w:t>
+      </w:r>
+      <w:proofErr w:type="spellStart"/>
+      <w:r>
+        <w:rPr>
+          <w:b/>
+        </w:rPr>
+        <w:t>microSD</w:t>
+      </w:r>
+      <w:proofErr w:type="spellEnd"/>
+      <w:r>
+        <w:t>. (Si l’étape 3 a été faite en mode fichier image).</w:t>
+      </w:r>
+      <w:r>
+        <w:br/>
+        <w:t xml:space="preserve">Téléchargez un outil comme </w:t>
+      </w:r>
+      <w:proofErr w:type="spellStart"/>
+      <w:r>
+        <w:t>Etcher</w:t>
+      </w:r>
+      <w:proofErr w:type="spellEnd"/>
+      <w:r>
+        <w:t xml:space="preserve"> (</w:t>
+      </w:r>
+      <w:hyperlink r:id="rId9" w:history="1">
+        <w:r>
+          <w:rPr>
+            <w:rStyle w:val="Hyperlink"/>
+          </w:rPr>
+          <w:t>https://www.balena.io/etcher/</w:t>
+        </w:r>
+      </w:hyperlink>
+      <w:r>
+        <w:t xml:space="preserve">), choisissez votre fichier image créé à l’étape précédente et votre carte </w:t>
+      </w:r>
+      <w:proofErr w:type="spellStart"/>
+      <w:r>
+        <w:t>microSD</w:t>
+      </w:r>
+      <w:proofErr w:type="spellEnd"/>
+      <w:r>
+        <w:t>, le logiciel se chargera d’y copier le contenu du fichier image.</w:t>
+      </w:r>
+    </w:p>
+    <w:p>
+      <w:pPr>
+        <w:pStyle w:val="ListParagraph"/>
+        <w:numPr>
+          <w:ilvl w:val="0"/>
+          <w:numId w:val="12"/>
+        </w:numPr>
+      </w:pPr>
+      <w:r>
+        <w:rPr>
+          <w:b/>
+        </w:rPr>
+        <w:t xml:space="preserve">Déployer le </w:t>
+      </w:r>
+      <w:proofErr w:type="spellStart"/>
+      <w:r>
+        <w:rPr>
+          <w:b/>
+        </w:rPr>
+        <w:t>Hotspot</w:t>
+      </w:r>
+      <w:proofErr w:type="spellEnd"/>
+      <w:r>
+        <w:t>.</w:t>
+      </w:r>
+      <w:r>
+        <w:br/>
+        <w:t xml:space="preserve">Insérez la carte </w:t>
+      </w:r>
+      <w:proofErr w:type="spellStart"/>
+      <w:r>
+        <w:t>microSD</w:t>
+      </w:r>
+      <w:proofErr w:type="spellEnd"/>
+      <w:r>
+        <w:t xml:space="preserve"> dans le </w:t>
+      </w:r>
+      <w:proofErr w:type="spellStart"/>
+      <w:r>
+        <w:t>raspberryPi</w:t>
+      </w:r>
+      <w:proofErr w:type="spellEnd"/>
+      <w:r>
+        <w:t xml:space="preserve">, connectez-le à une source d’énergie : voilà ! Votre </w:t>
+      </w:r>
+      <w:proofErr w:type="spellStart"/>
+      <w:r>
+        <w:t>Hotspot</w:t>
+      </w:r>
+      <w:proofErr w:type="spellEnd"/>
+      <w:r>
+        <w:t xml:space="preserve"> démarre, vous pouvez y accéder en vous connectant à son réseau </w:t>
+      </w:r>
+      <w:proofErr w:type="spellStart"/>
+      <w:r>
+        <w:t>WiFi</w:t>
+      </w:r>
+      <w:proofErr w:type="spellEnd"/>
+      <w:r>
+        <w:t xml:space="preserve"> et pointant votre navigateur sur </w:t>
+      </w:r>
+      <w:hyperlink r:id="rId10" w:history="1">
+        <w:r>
+          <w:rPr>
+            <w:rStyle w:val="Hyperlink"/>
+          </w:rPr>
+          <w:t>http://kiwix.hotspot/</w:t>
+        </w:r>
+      </w:hyperlink>
+      <w:r>
+        <w:t>.</w:t>
       </w:r>
     </w:p>
     <w:p>
@@ -383,7 +1012,15 @@
         </w:numPr>
       </w:pPr>
       <w:r>
-        <w:t>Windows 7/8/10, Linux ou macOS (10.12+) ;</w:t>
+        <w:t xml:space="preserve">Windows 7/8/10, Linux ou </w:t>
+      </w:r>
+      <w:proofErr w:type="spellStart"/>
+      <w:r>
+        <w:t>macOS</w:t>
+      </w:r>
+      <w:proofErr w:type="spellEnd"/>
+      <w:r>
+        <w:t xml:space="preserve"> (10.12+) ;</w:t>
       </w:r>
     </w:p>
     <w:p>
@@ -395,7 +1032,15 @@
         </w:numPr>
       </w:pPr>
       <w:r>
-        <w:t xml:space="preserve">Un compte Administrateur sur l’ordinateur (ie les droits </w:t>
+        <w:t>Un compte Administrateur sur l’ordinateur (</w:t>
+      </w:r>
+      <w:proofErr w:type="spellStart"/>
+      <w:r>
+        <w:t>ie</w:t>
+      </w:r>
+      <w:proofErr w:type="spellEnd"/>
+      <w:r>
+        <w:t xml:space="preserve"> les droits </w:t>
       </w:r>
       <w:r>
         <w:t>pour l’</w:t>
@@ -416,7 +1061,19 @@
         <w:t>Une conn</w:t>
       </w:r>
       <w:r>
-        <w:t>exion internet très haut débit ;</w:t>
+        <w:t xml:space="preserve">exion internet </w:t>
+      </w:r>
+      <w:r>
+        <w:t xml:space="preserve">stable et </w:t>
+      </w:r>
+      <w:r>
+        <w:t xml:space="preserve">très haut </w:t>
+      </w:r>
+      <w:r>
+        <w:t>débit (une perte de connexion pendant le processus risque d’entrainer l’échec de création)</w:t>
+      </w:r>
+      <w:r>
+        <w:t> ;</w:t>
       </w:r>
     </w:p>
     <w:p>
@@ -447,6 +1104,7 @@
         </w:numPr>
       </w:pPr>
       <w:r>
+        <w:lastRenderedPageBreak/>
         <w:t xml:space="preserve">Du temps. </w:t>
       </w:r>
       <w:r>
@@ -510,16 +1168,32 @@
     <w:p/>
     <w:p>
       <w:r>
-        <w:t xml:space="preserve">Il est à noter que Kiwix Hotspot permet </w:t>
-      </w:r>
-      <w:r>
-        <w:t>de choisir ses contenus et d’exporter la liste dans un fichier .JSON</w:t>
-      </w:r>
+        <w:t xml:space="preserve">Il est à noter que </w:t>
+      </w:r>
+      <w:proofErr w:type="spellStart"/>
+      <w:r>
+        <w:t>Kiwix</w:t>
+      </w:r>
+      <w:proofErr w:type="spellEnd"/>
       <w:r>
         <w:t xml:space="preserve"> </w:t>
       </w:r>
-      <w:r>
-        <w:t>que l’on  pourra envoyer</w:t>
+      <w:proofErr w:type="spellStart"/>
+      <w:r>
+        <w:t>Hotspot</w:t>
+      </w:r>
+      <w:proofErr w:type="spellEnd"/>
+      <w:r>
+        <w:t xml:space="preserve"> permet </w:t>
+      </w:r>
+      <w:r>
+        <w:t>de choisir ses contenus et d’exporter la liste dans un fichier JSON</w:t>
+      </w:r>
+      <w:r>
+        <w:t xml:space="preserve"> </w:t>
+      </w:r>
+      <w:r>
+        <w:t>que l’on pourra envoyer</w:t>
       </w:r>
       <w:r>
         <w:t xml:space="preserve"> par email à une autre personne</w:t>
@@ -539,15 +1213,27 @@
         <w:pStyle w:val="Heading1"/>
       </w:pPr>
       <w:r>
-        <w:lastRenderedPageBreak/>
         <w:t>Installation</w:t>
       </w:r>
     </w:p>
     <w:p>
-      <w:r>
-        <w:t xml:space="preserve">Kiwix Hotspot se télécharge depuis </w:t>
-      </w:r>
-      <w:hyperlink r:id="rId8" w:history="1">
+      <w:proofErr w:type="spellStart"/>
+      <w:r>
+        <w:t>Kiwix</w:t>
+      </w:r>
+      <w:proofErr w:type="spellEnd"/>
+      <w:r>
+        <w:t xml:space="preserve"> </w:t>
+      </w:r>
+      <w:proofErr w:type="spellStart"/>
+      <w:r>
+        <w:t>Hotspot</w:t>
+      </w:r>
+      <w:proofErr w:type="spellEnd"/>
+      <w:r>
+        <w:t xml:space="preserve"> se télécharge depuis </w:t>
+      </w:r>
+      <w:hyperlink r:id="rId11" w:history="1">
         <w:r>
           <w:rPr>
             <w:rStyle w:val="Hyperlink"/>
@@ -558,7 +1244,37 @@
     </w:p>
     <w:p>
       <w:r>
-        <w:t xml:space="preserve">(fichiers .dmg pour macOS ; .exe pour Windows). </w:t>
+        <w:t>(</w:t>
+      </w:r>
+      <w:r>
+        <w:t>Fichiers</w:t>
+      </w:r>
+      <w:r>
+        <w:t xml:space="preserve"> .</w:t>
+      </w:r>
+      <w:proofErr w:type="spellStart"/>
+      <w:r>
+        <w:t>dmg</w:t>
+      </w:r>
+      <w:proofErr w:type="spellEnd"/>
+      <w:r>
+        <w:t xml:space="preserve"> pour </w:t>
+      </w:r>
+      <w:proofErr w:type="spellStart"/>
+      <w:r>
+        <w:t>macOS</w:t>
+      </w:r>
+      <w:proofErr w:type="spellEnd"/>
+      <w:r>
+        <w:t> ; .</w:t>
+      </w:r>
+      <w:proofErr w:type="spellStart"/>
+      <w:r>
+        <w:t>exe</w:t>
+      </w:r>
+      <w:proofErr w:type="spellEnd"/>
+      <w:r>
+        <w:t xml:space="preserve"> pour Windows). </w:t>
       </w:r>
       <w:r>
         <w:t>Pour Windows, il n’y a pas d’installation proprement dite ; le fichier téléchargé est le logiciel.</w:t>
@@ -593,8 +1309,13 @@
         <w:pStyle w:val="Heading1"/>
       </w:pPr>
       <w:r>
-        <w:t>Personnaliser son Hotspot</w:t>
-      </w:r>
+        <w:t xml:space="preserve">Personnaliser son </w:t>
+      </w:r>
+      <w:proofErr w:type="spellStart"/>
+      <w:r>
+        <w:t>Hotspot</w:t>
+      </w:r>
+      <w:proofErr w:type="spellEnd"/>
     </w:p>
     <w:p>
       <w:r>
@@ -613,7 +1334,15 @@
         </w:numPr>
       </w:pPr>
       <w:r>
-        <w:t xml:space="preserve">Le nom du réseau WiFi </w:t>
+        <w:t xml:space="preserve">Le nom du réseau </w:t>
+      </w:r>
+      <w:proofErr w:type="spellStart"/>
+      <w:r>
+        <w:t>WiFi</w:t>
+      </w:r>
+      <w:proofErr w:type="spellEnd"/>
+      <w:r>
+        <w:t xml:space="preserve"> </w:t>
       </w:r>
       <w:r>
         <w:t>auquel les utilisateurs se connecteront ;</w:t>
@@ -634,10 +1363,18 @@
         <w:t xml:space="preserve"> mot de passe </w:t>
       </w:r>
       <w:r>
-        <w:t>au réseau WiFi </w:t>
-      </w:r>
-      <w:r>
-        <w:t xml:space="preserve"> ou </w:t>
+        <w:t xml:space="preserve">au réseau </w:t>
+      </w:r>
+      <w:proofErr w:type="spellStart"/>
+      <w:r>
+        <w:t>WiFi</w:t>
+      </w:r>
+      <w:proofErr w:type="spellEnd"/>
+      <w:r>
+        <w:t> ou</w:t>
+      </w:r>
+      <w:r>
+        <w:t xml:space="preserve"> </w:t>
       </w:r>
       <w:r>
         <w:t>le laisser libre d</w:t>
@@ -658,8 +1395,13 @@
         </w:numPr>
       </w:pPr>
       <w:r>
-        <w:t>La langue utilisée par la page d’accueil du Hotspot</w:t>
-      </w:r>
+        <w:t xml:space="preserve">La langue utilisée par la page d’accueil du </w:t>
+      </w:r>
+      <w:proofErr w:type="spellStart"/>
+      <w:r>
+        <w:t>Hotspot</w:t>
+      </w:r>
+      <w:proofErr w:type="spellEnd"/>
       <w:r>
         <w:t xml:space="preserve"> (français, anglais, arabe, </w:t>
       </w:r>
@@ -685,7 +1427,15 @@
         </w:numPr>
       </w:pPr>
       <w:r>
-        <w:t>Le fuseau horaire utilisé par le HotSpot (utile pour les outils affichant des informations datées).</w:t>
+        <w:t xml:space="preserve">Le fuseau horaire utilisé par le </w:t>
+      </w:r>
+      <w:proofErr w:type="spellStart"/>
+      <w:r>
+        <w:t>HotSpot</w:t>
+      </w:r>
+      <w:proofErr w:type="spellEnd"/>
+      <w:r>
+        <w:t xml:space="preserve"> (utile pour les outils affichant des informations datées).</w:t>
       </w:r>
     </w:p>
     <w:p>
@@ -697,7 +1447,15 @@
         </w:numPr>
       </w:pPr>
       <w:r>
-        <w:t>Le logo affiché sur la page d’accueil du HotSpot.</w:t>
+        <w:t xml:space="preserve">Le logo affiché sur la page d’accueil du </w:t>
+      </w:r>
+      <w:proofErr w:type="spellStart"/>
+      <w:r>
+        <w:t>HotSpot</w:t>
+      </w:r>
+      <w:proofErr w:type="spellEnd"/>
+      <w:r>
+        <w:t>.</w:t>
       </w:r>
     </w:p>
     <w:p>
@@ -727,7 +1485,40 @@
         <w:t>SD</w:t>
       </w:r>
       <w:r>
-        <w:t>.</w:t>
+        <w:t> : via l’ajout d’outils dynamiques (</w:t>
+      </w:r>
+      <w:proofErr w:type="spellStart"/>
+      <w:r>
+        <w:t>Edupi</w:t>
+      </w:r>
+      <w:proofErr w:type="spellEnd"/>
+      <w:r>
+        <w:t xml:space="preserve">, KA-Lite, </w:t>
+      </w:r>
+      <w:proofErr w:type="spellStart"/>
+      <w:r>
+        <w:t>Aflatoun</w:t>
+      </w:r>
+      <w:proofErr w:type="spellEnd"/>
+      <w:r>
+        <w:t xml:space="preserve">, </w:t>
+      </w:r>
+      <w:proofErr w:type="spellStart"/>
+      <w:r>
+        <w:t>WikiFundi</w:t>
+      </w:r>
+      <w:proofErr w:type="spellEnd"/>
+      <w:r>
+        <w:t xml:space="preserve">) ou de </w:t>
+      </w:r>
+      <w:r>
+        <w:rPr>
+          <w:i/>
+        </w:rPr>
+        <w:t>contenus statiques</w:t>
+      </w:r>
+      <w:r>
+        <w:t xml:space="preserve"> (ZIM) : des archives de sites Web tels Wikipédia, les vidéos TED et de nombreux autres.</w:t>
       </w:r>
     </w:p>
     <w:p>
@@ -776,7 +1567,7 @@
                     </pic:cNvPicPr>
                   </pic:nvPicPr>
                   <pic:blipFill>
-                    <a:blip r:embed="rId9">
+                    <a:blip r:embed="rId12">
                       <a:extLst>
                         <a:ext uri="{28A0092B-C50C-407E-A947-70E740481C1C}">
                           <a14:useLocalDpi xmlns:a14="http://schemas.microsoft.com/office/drawing/2010/main" val="0"/>
@@ -829,17 +1620,38 @@
       <w:pPr>
         <w:pStyle w:val="Heading3"/>
       </w:pPr>
+      <w:proofErr w:type="spellStart"/>
       <w:r>
         <w:lastRenderedPageBreak/>
-        <w:t>Hotspot Name</w:t>
-      </w:r>
-    </w:p>
-    <w:p>
-      <w:r>
-        <w:t>Le nom du Hotspot : i</w:t>
-      </w:r>
-      <w:r>
-        <w:t>l sera utilisé à la fois comme nom de réseau WiFi, et comme adresse d’accès.</w:t>
+        <w:t>Hotspot</w:t>
+      </w:r>
+      <w:proofErr w:type="spellEnd"/>
+      <w:r>
+        <w:t xml:space="preserve"> Name</w:t>
+      </w:r>
+    </w:p>
+    <w:p>
+      <w:r>
+        <w:t xml:space="preserve">Le nom du </w:t>
+      </w:r>
+      <w:proofErr w:type="spellStart"/>
+      <w:r>
+        <w:t>Hotspot</w:t>
+      </w:r>
+      <w:proofErr w:type="spellEnd"/>
+      <w:r>
+        <w:t> : i</w:t>
+      </w:r>
+      <w:r>
+        <w:t xml:space="preserve">l sera utilisé à la fois comme nom de réseau </w:t>
+      </w:r>
+      <w:proofErr w:type="spellStart"/>
+      <w:r>
+        <w:t>WiFi</w:t>
+      </w:r>
+      <w:proofErr w:type="spellEnd"/>
+      <w:r>
+        <w:t>, et comme adresse d’accès.</w:t>
       </w:r>
     </w:p>
     <w:p>
@@ -850,16 +1662,43 @@
         <w:t xml:space="preserve">laissant </w:t>
       </w:r>
       <w:r>
-        <w:t>« Kiwix », l</w:t>
+        <w:t>« </w:t>
+      </w:r>
+      <w:proofErr w:type="spellStart"/>
+      <w:r>
+        <w:t>Kiwix</w:t>
+      </w:r>
+      <w:proofErr w:type="spellEnd"/>
+      <w:r>
+        <w:t> », l</w:t>
       </w:r>
       <w:r>
         <w:t>e</w:t>
       </w:r>
       <w:r>
-        <w:t xml:space="preserve"> hotspot créera lors de l’allumage du RaspberryPi un réseau wifi avec ce nom. Les </w:t>
-      </w:r>
-      <w:r>
-        <w:t xml:space="preserve"> utilisateurs </w:t>
+        <w:t xml:space="preserve"> </w:t>
+      </w:r>
+      <w:proofErr w:type="spellStart"/>
+      <w:r>
+        <w:t>hotspot</w:t>
+      </w:r>
+      <w:proofErr w:type="spellEnd"/>
+      <w:r>
+        <w:t xml:space="preserve"> créera lors de l’allumage du </w:t>
+      </w:r>
+      <w:proofErr w:type="spellStart"/>
+      <w:r>
+        <w:t>RaspberryPi</w:t>
+      </w:r>
+      <w:proofErr w:type="spellEnd"/>
+      <w:r>
+        <w:t xml:space="preserve"> un réseau wifi avec ce nom. </w:t>
+      </w:r>
+      <w:r>
+        <w:t>Les utilisateurs</w:t>
+      </w:r>
+      <w:r>
+        <w:t xml:space="preserve"> </w:t>
       </w:r>
       <w:r>
         <w:t>qui s’y connecteront</w:t>
@@ -873,7 +1712,7 @@
       <w:r>
         <w:t xml:space="preserve"> aux contenus en allant avec leur navigateur web à l’adresse </w:t>
       </w:r>
-      <w:hyperlink r:id="rId10" w:history="1">
+      <w:hyperlink r:id="rId13" w:history="1">
         <w:r>
           <w:rPr>
             <w:rStyle w:val="Hyperlink"/>
@@ -884,13 +1723,18 @@
       <w:r>
         <w:t xml:space="preserve"> (sans www). En choisissant « </w:t>
       </w:r>
-      <w:r>
-        <w:t xml:space="preserve">ecole </w:t>
+      <w:proofErr w:type="spellStart"/>
+      <w:r>
+        <w:t>ecole</w:t>
+      </w:r>
+      <w:proofErr w:type="spellEnd"/>
+      <w:r>
+        <w:t xml:space="preserve"> </w:t>
       </w:r>
       <w:r>
         <w:t xml:space="preserve">» on aurait </w:t>
       </w:r>
-      <w:hyperlink r:id="rId11" w:history="1">
+      <w:hyperlink r:id="rId14" w:history="1">
         <w:r>
           <w:rPr>
             <w:rStyle w:val="Hyperlink"/>
@@ -907,9 +1751,11 @@
       <w:pPr>
         <w:pStyle w:val="Heading3"/>
       </w:pPr>
+      <w:proofErr w:type="spellStart"/>
       <w:r>
         <w:t>Favicon</w:t>
       </w:r>
+      <w:proofErr w:type="spellEnd"/>
       <w:r>
         <w:t xml:space="preserve"> (optionnel)</w:t>
       </w:r>
@@ -945,7 +1791,7 @@
                     <pic:cNvPicPr/>
                   </pic:nvPicPr>
                   <pic:blipFill>
-                    <a:blip r:embed="rId12">
+                    <a:blip r:embed="rId15">
                       <a:extLst>
                         <a:ext uri="{28A0092B-C50C-407E-A947-70E740481C1C}">
                           <a14:useLocalDpi xmlns:a14="http://schemas.microsoft.com/office/drawing/2010/main" val="0"/>
@@ -984,7 +1830,15 @@
         <w:t>Fonctionnalité avancée</w:t>
       </w:r>
       <w:r>
-        <w:t>, elle permet de sélectionner une image (au format PNG ou ICO) qui s’affichera dans la barre d’adresse ou l’onglet du navigateur pour permettre à l’utilisateur de repérer plus facilement la page d’accueil du Hotspot.</w:t>
+        <w:t xml:space="preserve">, elle permet de sélectionner une image (au format PNG ou ICO) qui s’affichera dans la barre d’adresse ou l’onglet du navigateur pour permettre à l’utilisateur de repérer plus facilement la page d’accueil du </w:t>
+      </w:r>
+      <w:proofErr w:type="spellStart"/>
+      <w:r>
+        <w:t>Hotspot</w:t>
+      </w:r>
+      <w:proofErr w:type="spellEnd"/>
+      <w:r>
+        <w:t>.</w:t>
       </w:r>
     </w:p>
     <w:p/>
@@ -1004,7 +1858,23 @@
         <w:t>P</w:t>
       </w:r>
       <w:r>
-        <w:t>ermet de sélectionner une image (format PNG) qui sera affichée en lieu et place du logo Kiwix en haut de la page d’accueil du Hotspot.</w:t>
+        <w:t xml:space="preserve">ermet de sélectionner une image (format PNG) qui sera affichée en lieu et place du logo </w:t>
+      </w:r>
+      <w:proofErr w:type="spellStart"/>
+      <w:r>
+        <w:t>Kiwix</w:t>
+      </w:r>
+      <w:proofErr w:type="spellEnd"/>
+      <w:r>
+        <w:t xml:space="preserve"> en haut de la page d’accueil du </w:t>
+      </w:r>
+      <w:proofErr w:type="spellStart"/>
+      <w:r>
+        <w:t>Hotspot</w:t>
+      </w:r>
+      <w:proofErr w:type="spellEnd"/>
+      <w:r>
+        <w:t>.</w:t>
       </w:r>
     </w:p>
     <w:p/>
@@ -1027,7 +1897,15 @@
         <w:t>Fonctionnalité avancée</w:t>
       </w:r>
       <w:r>
-        <w:t>, elle permet de sélectionner un fichier au format CSS permettant une plus grande personnalisation graphique de la page d’accueil du Hotspot ; notamment en changeant ses couleurs.</w:t>
+        <w:t xml:space="preserve">, elle permet de sélectionner un fichier au format CSS permettant une plus grande personnalisation graphique de la page d’accueil du </w:t>
+      </w:r>
+      <w:proofErr w:type="spellStart"/>
+      <w:r>
+        <w:t>Hotspot</w:t>
+      </w:r>
+      <w:proofErr w:type="spellEnd"/>
+      <w:r>
+        <w:t> ; notamment en changeant ses couleurs.</w:t>
       </w:r>
     </w:p>
     <w:p/>
@@ -1035,13 +1913,23 @@
       <w:pPr>
         <w:pStyle w:val="Heading3"/>
       </w:pPr>
+      <w:proofErr w:type="spellStart"/>
       <w:r>
         <w:t>Language</w:t>
       </w:r>
-    </w:p>
-    <w:p>
-      <w:r>
-        <w:t>Sélectionne la langue de la page d’accueil du Hotspot.</w:t>
+      <w:proofErr w:type="spellEnd"/>
+    </w:p>
+    <w:p>
+      <w:r>
+        <w:t xml:space="preserve">Sélectionne la langue de la page d’accueil du </w:t>
+      </w:r>
+      <w:proofErr w:type="spellStart"/>
+      <w:r>
+        <w:t>Hotspot</w:t>
+      </w:r>
+      <w:proofErr w:type="spellEnd"/>
+      <w:r>
+        <w:t>.</w:t>
       </w:r>
     </w:p>
     <w:p/>
@@ -1050,12 +1938,33 @@
         <w:pStyle w:val="Heading3"/>
       </w:pPr>
       <w:r>
-        <w:t>Open WiFi</w:t>
-      </w:r>
-    </w:p>
-    <w:p>
-      <w:r>
-        <w:t>Ce sélecteur permet de choisir si le réseau WiFi du Hotspot sera ouvert (sans mot de passe) ou non.</w:t>
+        <w:t xml:space="preserve">Open </w:t>
+      </w:r>
+      <w:proofErr w:type="spellStart"/>
+      <w:r>
+        <w:t>WiFi</w:t>
+      </w:r>
+      <w:proofErr w:type="spellEnd"/>
+    </w:p>
+    <w:p>
+      <w:r>
+        <w:t xml:space="preserve">Ce sélecteur permet de choisir si le réseau </w:t>
+      </w:r>
+      <w:proofErr w:type="spellStart"/>
+      <w:r>
+        <w:t>WiFi</w:t>
+      </w:r>
+      <w:proofErr w:type="spellEnd"/>
+      <w:r>
+        <w:t xml:space="preserve"> du </w:t>
+      </w:r>
+      <w:proofErr w:type="spellStart"/>
+      <w:r>
+        <w:t>Hotspot</w:t>
+      </w:r>
+      <w:proofErr w:type="spellEnd"/>
+      <w:r>
+        <w:t xml:space="preserve"> sera ouvert (sans mot de passe) ou non.</w:t>
       </w:r>
     </w:p>
     <w:p>
@@ -1088,7 +1997,7 @@
                     <pic:cNvPicPr/>
                   </pic:nvPicPr>
                   <pic:blipFill>
-                    <a:blip r:embed="rId13">
+                    <a:blip r:embed="rId16">
                       <a:extLst>
                         <a:ext uri="{28A0092B-C50C-407E-A947-70E740481C1C}">
                           <a14:useLocalDpi xmlns:a14="http://schemas.microsoft.com/office/drawing/2010/main" val="0"/>
@@ -1130,7 +2039,15 @@
         <w:t>OFF</w:t>
       </w:r>
       <w:r>
-        <w:t>, un champ de texte vous permettra de saisir un mot de passe pour le réseau WiFi.</w:t>
+        <w:t xml:space="preserve">, un champ de texte vous permettra de saisir un mot de passe pour le réseau </w:t>
+      </w:r>
+      <w:proofErr w:type="spellStart"/>
+      <w:r>
+        <w:t>WiFi</w:t>
+      </w:r>
+      <w:proofErr w:type="spellEnd"/>
+      <w:r>
+        <w:t>.</w:t>
       </w:r>
     </w:p>
     <w:p/>
@@ -1139,8 +2056,13 @@
         <w:pStyle w:val="Heading3"/>
       </w:pPr>
       <w:r>
-        <w:t>Admin Login et Admin Password</w:t>
-      </w:r>
+        <w:t xml:space="preserve">Admin Login et Admin </w:t>
+      </w:r>
+      <w:proofErr w:type="spellStart"/>
+      <w:r>
+        <w:t>Password</w:t>
+      </w:r>
+      <w:proofErr w:type="spellEnd"/>
     </w:p>
     <w:p>
       <w:r>
@@ -1161,7 +2083,15 @@
         <w:t>interactifs</w:t>
       </w:r>
       <w:r>
-        <w:t>. Il est notamment nécessaire pour ajouter des fichiers dans EduPi.</w:t>
+        <w:t xml:space="preserve">. Il est notamment nécessaire pour ajouter des fichiers dans </w:t>
+      </w:r>
+      <w:proofErr w:type="spellStart"/>
+      <w:r>
+        <w:t>EduPi</w:t>
+      </w:r>
+      <w:proofErr w:type="spellEnd"/>
+      <w:r>
+        <w:t>.</w:t>
       </w:r>
     </w:p>
     <w:p/>
@@ -1169,9 +2099,11 @@
       <w:pPr>
         <w:pStyle w:val="Heading3"/>
       </w:pPr>
+      <w:proofErr w:type="spellStart"/>
       <w:r>
         <w:t>Timezone</w:t>
       </w:r>
+      <w:proofErr w:type="spellEnd"/>
       <w:r>
         <w:t xml:space="preserve"> (optionnel)</w:t>
       </w:r>
@@ -1184,12 +2116,28 @@
         <w:t xml:space="preserve"> de sélectionner l</w:t>
       </w:r>
       <w:r>
-        <w:t>e fuseau horaire du Hotspot.</w:t>
-      </w:r>
-    </w:p>
-    <w:p>
-      <w:r>
-        <w:t>Choisissez en fonction du lieu d’installation du Hotspot.</w:t>
+        <w:t xml:space="preserve">e fuseau horaire du </w:t>
+      </w:r>
+      <w:proofErr w:type="spellStart"/>
+      <w:r>
+        <w:t>Hotspot</w:t>
+      </w:r>
+      <w:proofErr w:type="spellEnd"/>
+      <w:r>
+        <w:t>.</w:t>
+      </w:r>
+    </w:p>
+    <w:p>
+      <w:r>
+        <w:t xml:space="preserve">Choisissez en fonction du lieu d’installation du </w:t>
+      </w:r>
+      <w:proofErr w:type="spellStart"/>
+      <w:r>
+        <w:t>Hotspot</w:t>
+      </w:r>
+      <w:proofErr w:type="spellEnd"/>
+      <w:r>
+        <w:t>.</w:t>
       </w:r>
     </w:p>
     <w:p>
@@ -1208,12 +2156,14 @@
       <w:r>
         <w:t xml:space="preserve">: Le </w:t>
       </w:r>
+      <w:proofErr w:type="spellStart"/>
       <w:r>
         <w:rPr>
           <w:i/>
         </w:rPr>
         <w:t>RaspberryPi</w:t>
       </w:r>
+      <w:proofErr w:type="spellEnd"/>
       <w:r>
         <w:t xml:space="preserve"> ne disposant pas d’horloge interne, si celui-ci n’est pas connecté à Internet une fois déployé (configuration la plus probable), ses dates et heures internes seront décalés.</w:t>
       </w:r>
@@ -1222,7 +2172,7 @@
       <w:r>
         <w:t xml:space="preserve">Un module externe est disponible pour lui adjoindre une horloge physique. (cf. </w:t>
       </w:r>
-      <w:hyperlink r:id="rId14" w:history="1">
+      <w:hyperlink r:id="rId17" w:history="1">
         <w:r>
           <w:rPr>
             <w:rStyle w:val="Hyperlink"/>
@@ -1242,8 +2192,13 @@
       <w:pPr>
         <w:pStyle w:val="Heading3"/>
       </w:pPr>
-      <w:r>
-        <w:t>Build Path</w:t>
+      <w:proofErr w:type="spellStart"/>
+      <w:r>
+        <w:t>Build</w:t>
+      </w:r>
+      <w:proofErr w:type="spellEnd"/>
+      <w:r>
+        <w:t xml:space="preserve"> Path</w:t>
       </w:r>
     </w:p>
     <w:p>
@@ -1274,7 +2229,15 @@
         <w:t>image</w:t>
       </w:r>
       <w:r>
-        <w:t xml:space="preserve"> du Hotspot ; c’est à dire le fichier contenant l’intégralité de la carte à écrire.</w:t>
+        <w:t xml:space="preserve"> du </w:t>
+      </w:r>
+      <w:proofErr w:type="spellStart"/>
+      <w:r>
+        <w:t>Hotspot</w:t>
+      </w:r>
+      <w:proofErr w:type="spellEnd"/>
+      <w:r>
+        <w:t> ; c’est à dire le fichier contenant l’intégralité de la carte à écrire.</w:t>
       </w:r>
     </w:p>
     <w:p>
@@ -1312,7 +2275,7 @@
                     <pic:cNvPicPr/>
                   </pic:nvPicPr>
                   <pic:blipFill>
-                    <a:blip r:embed="rId15">
+                    <a:blip r:embed="rId18">
                       <a:extLst>
                         <a:ext uri="{28A0092B-C50C-407E-A947-70E740481C1C}">
                           <a14:useLocalDpi xmlns:a14="http://schemas.microsoft.com/office/drawing/2010/main" val="0"/>
@@ -1385,6 +2348,7 @@
     <w:p/>
     <w:p/>
     <w:p>
+      <w:proofErr w:type="spellStart"/>
       <w:r>
         <w:t>W</w:t>
       </w:r>
@@ -1392,7 +2356,14 @@
         <w:rPr>
           <w:i/>
         </w:rPr>
-        <w:t xml:space="preserve">ipe </w:t>
+        <w:t>ipe</w:t>
+      </w:r>
+      <w:proofErr w:type="spellEnd"/>
+      <w:r>
+        <w:rPr>
+          <w:i/>
+        </w:rPr>
+        <w:t xml:space="preserve"> </w:t>
       </w:r>
       <w:r>
         <w:t xml:space="preserve">effacera tous les fichiers, tandis que </w:t>
@@ -1404,7 +2375,15 @@
         <w:t>Clean</w:t>
       </w:r>
       <w:r>
-        <w:t xml:space="preserve"> procèdera à des suppressions intelligentes, en effaçant uniquement les fichiers obsolètes et dont il existe une version plus récente sur les serveurs de Kiwix.</w:t>
+        <w:t xml:space="preserve"> procèdera à des suppressions intelligentes, en effaçant uniquement les fichiers obsolètes et dont il existe une version plus récente sur les serveurs de </w:t>
+      </w:r>
+      <w:proofErr w:type="spellStart"/>
+      <w:r>
+        <w:t>Kiwix</w:t>
+      </w:r>
+      <w:proofErr w:type="spellEnd"/>
+      <w:r>
+        <w:t>.</w:t>
       </w:r>
     </w:p>
     <w:p>
@@ -1420,8 +2399,13 @@
         <w:t>Output</w:t>
       </w:r>
       <w:r>
-        <w:t>, SD card</w:t>
-      </w:r>
+        <w:t xml:space="preserve">, SD </w:t>
+      </w:r>
+      <w:proofErr w:type="spellStart"/>
+      <w:r>
+        <w:t>card</w:t>
+      </w:r>
+      <w:proofErr w:type="spellEnd"/>
       <w:r>
         <w:t xml:space="preserve"> et File Size</w:t>
       </w:r>
@@ -1430,11 +2414,16 @@
       <w:r>
         <w:t xml:space="preserve">Permet de choisir la carte </w:t>
       </w:r>
+      <w:proofErr w:type="spellStart"/>
       <w:r>
         <w:t>micro</w:t>
       </w:r>
       <w:r>
-        <w:t>SD à écrire à la fin du processus ou bien de choisir de ne pas écrire sur une carte mais uniquement dans un fichier</w:t>
+        <w:t>SD</w:t>
+      </w:r>
+      <w:proofErr w:type="spellEnd"/>
+      <w:r>
+        <w:t xml:space="preserve"> à écrire à la fin du processus ou bien de choisir de ne pas écrire sur une carte mais uniquement dans un fichier</w:t>
       </w:r>
       <w:r>
         <w:t xml:space="preserve"> sur votre ordinateur</w:t>
@@ -1472,13 +2461,13 @@
           <w:lang w:eastAsia="fr-FR"/>
         </w:rPr>
         <w:drawing>
-          <wp:anchor distT="0" distB="0" distL="114300" distR="114300" simplePos="0" relativeHeight="251661312" behindDoc="0" locked="0" layoutInCell="1" allowOverlap="1" wp14:anchorId="5D1A7500" wp14:editId="5B076A20">
+          <wp:anchor distT="0" distB="0" distL="114300" distR="114300" simplePos="0" relativeHeight="251674624" behindDoc="0" locked="0" layoutInCell="1" allowOverlap="1" wp14:anchorId="5D1A7500" wp14:editId="16DD6549">
             <wp:simplePos x="0" y="0"/>
             <wp:positionH relativeFrom="column">
-              <wp:posOffset>2094551</wp:posOffset>
+              <wp:posOffset>2059940</wp:posOffset>
             </wp:positionH>
             <wp:positionV relativeFrom="paragraph">
-              <wp:posOffset>105377</wp:posOffset>
+              <wp:posOffset>74239</wp:posOffset>
             </wp:positionV>
             <wp:extent cx="3669175" cy="631326"/>
             <wp:effectExtent l="0" t="0" r="1270" b="3810"/>
@@ -1495,7 +2484,7 @@
                     <pic:cNvPicPr/>
                   </pic:nvPicPr>
                   <pic:blipFill>
-                    <a:blip r:embed="rId16">
+                    <a:blip r:embed="rId19">
                       <a:extLst>
                         <a:ext uri="{28A0092B-C50C-407E-A947-70E740481C1C}">
                           <a14:useLocalDpi xmlns:a14="http://schemas.microsoft.com/office/drawing/2010/main" val="0"/>
@@ -1530,23 +2519,139 @@
       <w:r>
         <w:t xml:space="preserve">Le bouton </w:t>
       </w:r>
+      <w:proofErr w:type="spellStart"/>
       <w:r>
         <w:rPr>
           <w:i/>
         </w:rPr>
         <w:t>Refresh</w:t>
       </w:r>
+      <w:proofErr w:type="spellEnd"/>
       <w:r>
         <w:t xml:space="preserve"> permet de mettre à jour la liste des cartes disponibles</w:t>
       </w:r>
       <w:r>
-        <w:t xml:space="preserve"> sur l’ordinateur</w:t>
+        <w:t xml:space="preserve">, branchées à </w:t>
+      </w:r>
+      <w:r>
+        <w:t>l’ordinateur</w:t>
       </w:r>
       <w:r>
         <w:t>.</w:t>
       </w:r>
     </w:p>
-    <w:p/>
+    <w:p>
+      <w:r>
+        <w:t xml:space="preserve">Dans le cas où votre carte n’apparaitrait pas dans la liste, essayez de la débrancher-rebrancher puis d’attendre quelques secondes avant d’appuyer sur </w:t>
+      </w:r>
+      <w:proofErr w:type="spellStart"/>
+      <w:r>
+        <w:rPr>
+          <w:i/>
+        </w:rPr>
+        <w:t>Refresh</w:t>
+      </w:r>
+      <w:proofErr w:type="spellEnd"/>
+      <w:r>
+        <w:t>.</w:t>
+      </w:r>
+      <w:r>
+        <w:br/>
+        <w:t>N’hésitez pas à réessayer plusieurs fois.</w:t>
+      </w:r>
+      <w:r>
+        <w:br/>
+      </w:r>
+    </w:p>
+    <w:p>
+      <w:pPr>
+        <w:jc w:val="right"/>
+      </w:pPr>
+      <w:r>
+        <w:rPr>
+          <w:noProof/>
+        </w:rPr>
+        <w:drawing>
+          <wp:inline distT="0" distB="0" distL="0" distR="0" wp14:anchorId="0F1E794D" wp14:editId="2B1BDCE0">
+            <wp:extent cx="4700328" cy="381965"/>
+            <wp:effectExtent l="0" t="0" r="0" b="0"/>
+            <wp:docPr id="1" name="Picture 1"/>
+            <wp:cNvGraphicFramePr>
+              <a:graphicFrameLocks xmlns:a="http://schemas.openxmlformats.org/drawingml/2006/main" noChangeAspect="1"/>
+            </wp:cNvGraphicFramePr>
+            <a:graphic xmlns:a="http://schemas.openxmlformats.org/drawingml/2006/main">
+              <a:graphicData uri="http://schemas.openxmlformats.org/drawingml/2006/picture">
+                <pic:pic xmlns:pic="http://schemas.openxmlformats.org/drawingml/2006/picture">
+                  <pic:nvPicPr>
+                    <pic:cNvPr id="1" name="sd.png"/>
+                    <pic:cNvPicPr/>
+                  </pic:nvPicPr>
+                  <pic:blipFill>
+                    <a:blip r:embed="rId20"/>
+                    <a:stretch>
+                      <a:fillRect/>
+                    </a:stretch>
+                  </pic:blipFill>
+                  <pic:spPr>
+                    <a:xfrm>
+                      <a:off x="0" y="0"/>
+                      <a:ext cx="5311795" cy="431655"/>
+                    </a:xfrm>
+                    <a:prstGeom prst="rect">
+                      <a:avLst/>
+                    </a:prstGeom>
+                  </pic:spPr>
+                </pic:pic>
+              </a:graphicData>
+            </a:graphic>
+          </wp:inline>
+        </w:drawing>
+      </w:r>
+    </w:p>
+    <w:p>
+      <w:r>
+        <w:br/>
+      </w:r>
+      <w:r>
+        <w:t xml:space="preserve">Afin d’éviter les problèmes d’écriture sur la carte </w:t>
+      </w:r>
+      <w:proofErr w:type="spellStart"/>
+      <w:r>
+        <w:t>microSD</w:t>
+      </w:r>
+      <w:proofErr w:type="spellEnd"/>
+      <w:r>
+        <w:t xml:space="preserve"> (à la toute fin du processus), </w:t>
+      </w:r>
+      <w:proofErr w:type="spellStart"/>
+      <w:r>
+        <w:t>Kiwix-Hotspot</w:t>
+      </w:r>
+      <w:proofErr w:type="spellEnd"/>
+      <w:r>
+        <w:t xml:space="preserve"> exige que la carte soit dans un état </w:t>
+      </w:r>
+      <w:r>
+        <w:rPr>
+          <w:i/>
+        </w:rPr>
+        <w:t>vierge</w:t>
+      </w:r>
+      <w:r>
+        <w:t xml:space="preserve">. Si la carte sélectionnée ne l’est pas, il vous sera demandé de la vider en utilisant le bouton </w:t>
+      </w:r>
+      <w:proofErr w:type="spellStart"/>
+      <w:r>
+        <w:rPr>
+          <w:i/>
+        </w:rPr>
+        <w:t>Wipe</w:t>
+      </w:r>
+      <w:proofErr w:type="spellEnd"/>
+      <w:r>
+        <w:t>.</w:t>
+      </w:r>
+    </w:p>
     <w:p>
       <w:r>
         <w:rPr>
@@ -1577,7 +2682,7 @@
                     <pic:cNvPicPr/>
                   </pic:nvPicPr>
                   <pic:blipFill>
-                    <a:blip r:embed="rId17">
+                    <a:blip r:embed="rId21">
                       <a:extLst>
                         <a:ext uri="{28A0092B-C50C-407E-A947-70E740481C1C}">
                           <a14:useLocalDpi xmlns:a14="http://schemas.microsoft.com/office/drawing/2010/main" val="0"/>
@@ -1640,7 +2745,7 @@
                     <pic:cNvPicPr/>
                   </pic:nvPicPr>
                   <pic:blipFill>
-                    <a:blip r:embed="rId18">
+                    <a:blip r:embed="rId22">
                       <a:extLst>
                         <a:ext uri="{28A0092B-C50C-407E-A947-70E740481C1C}">
                           <a14:useLocalDpi xmlns:a14="http://schemas.microsoft.com/office/drawing/2010/main" val="0"/>
@@ -1691,7 +2796,15 @@
         <w:t>image</w:t>
       </w:r>
       <w:r>
-        <w:t>, et qui correspond à la taille de la carte microSD que vous souhaitez utiliser</w:t>
+        <w:t xml:space="preserve">, et qui correspond à la taille de la carte </w:t>
+      </w:r>
+      <w:proofErr w:type="spellStart"/>
+      <w:r>
+        <w:t>microSD</w:t>
+      </w:r>
+      <w:proofErr w:type="spellEnd"/>
+      <w:r>
+        <w:t xml:space="preserve"> que vous souhaitez utiliser</w:t>
       </w:r>
       <w:r>
         <w:t xml:space="preserve">. </w:t>
@@ -1704,15 +2817,28 @@
         <w:pStyle w:val="Heading3"/>
       </w:pPr>
       <w:r>
-        <w:t>Free Space</w:t>
-      </w:r>
+        <w:t xml:space="preserve">Free </w:t>
+      </w:r>
+      <w:proofErr w:type="spellStart"/>
+      <w:r>
+        <w:t>Space</w:t>
+      </w:r>
+      <w:proofErr w:type="spellEnd"/>
     </w:p>
     <w:p>
       <w:r>
         <w:t xml:space="preserve">Cet espace indique la quantité d’espace disponible pour les contenus, au sein </w:t>
       </w:r>
       <w:r>
-        <w:t>de la carte microSD qui sera créée</w:t>
+        <w:t xml:space="preserve">de la carte </w:t>
+      </w:r>
+      <w:proofErr w:type="spellStart"/>
+      <w:r>
+        <w:t>microSD</w:t>
+      </w:r>
+      <w:proofErr w:type="spellEnd"/>
+      <w:r>
+        <w:t xml:space="preserve"> qui sera créée</w:t>
       </w:r>
       <w:r>
         <w:t>.</w:t>
@@ -1743,11 +2869,16 @@
       <w:r>
         <w:t xml:space="preserve">La taille de la carte </w:t>
       </w:r>
+      <w:proofErr w:type="spellStart"/>
       <w:r>
         <w:t>micro</w:t>
       </w:r>
       <w:r>
-        <w:t>SD sélectionnée</w:t>
+        <w:t>SD</w:t>
+      </w:r>
+      <w:proofErr w:type="spellEnd"/>
+      <w:r>
+        <w:t xml:space="preserve"> sélectionnée</w:t>
       </w:r>
       <w:r>
         <w:t> ;</w:t>
@@ -1782,7 +2913,6 @@
     </w:p>
     <w:p>
       <w:r>
-        <w:lastRenderedPageBreak/>
         <w:t xml:space="preserve">Si l’indicateur est rouge et affiche une valeur négative, vous devrez </w:t>
       </w:r>
       <w:r>
@@ -1812,9 +2942,11 @@
       <w:pPr>
         <w:pStyle w:val="Heading3"/>
       </w:pPr>
+      <w:proofErr w:type="spellStart"/>
       <w:r>
         <w:t>EduPi</w:t>
       </w:r>
+      <w:proofErr w:type="spellEnd"/>
     </w:p>
     <w:p>
       <w:r>
@@ -1846,7 +2978,7 @@
                     <pic:cNvPicPr/>
                   </pic:nvPicPr>
                   <pic:blipFill>
-                    <a:blip r:embed="rId19">
+                    <a:blip r:embed="rId23">
                       <a:extLst>
                         <a:ext uri="{28A0092B-C50C-407E-A947-70E740481C1C}">
                           <a14:useLocalDpi xmlns:a14="http://schemas.microsoft.com/office/drawing/2010/main" val="0"/>
@@ -1878,8 +3010,21 @@
           </wp:anchor>
         </w:drawing>
       </w:r>
-      <w:r>
-        <w:t>EduPi est un outil interactif permettant à l’administrateur de partager des fichiers. Il ne consomme pas d’espace disque car c’est l’administrateur qui ajoutera des fichiers sur le Hotspot déployé.</w:t>
+      <w:proofErr w:type="spellStart"/>
+      <w:r>
+        <w:t>EduPi</w:t>
+      </w:r>
+      <w:proofErr w:type="spellEnd"/>
+      <w:r>
+        <w:t xml:space="preserve"> est un outil interactif permettant à l’administrateur de partager des fichiers. Il ne consomme pas d’espace disque car c’est l’administrateur qui ajoutera des fichiers sur le </w:t>
+      </w:r>
+      <w:proofErr w:type="spellStart"/>
+      <w:r>
+        <w:t>Hotspot</w:t>
+      </w:r>
+      <w:proofErr w:type="spellEnd"/>
+      <w:r>
+        <w:t xml:space="preserve"> déployé.</w:t>
       </w:r>
     </w:p>
     <w:p/>
@@ -1888,14 +3033,30 @@
       <w:r>
         <w:t xml:space="preserve">En l’activant, une nouvelle option, </w:t>
       </w:r>
+      <w:proofErr w:type="spellStart"/>
       <w:r>
         <w:rPr>
           <w:i/>
         </w:rPr>
-        <w:t>EduPi Initial Data</w:t>
-      </w:r>
-      <w:r>
-        <w:t xml:space="preserve"> apparaît. Celle-ci permet de fournir un fichier ZIP contenant une arborescence à importer dans EduPi dès la création de l’</w:t>
+        <w:t>EduPi</w:t>
+      </w:r>
+      <w:proofErr w:type="spellEnd"/>
+      <w:r>
+        <w:rPr>
+          <w:i/>
+        </w:rPr>
+        <w:t xml:space="preserve"> Initial Data</w:t>
+      </w:r>
+      <w:r>
+        <w:t xml:space="preserve"> apparaît. Celle-ci permet de fournir un fichier ZIP contenant une arborescence à importer dans </w:t>
+      </w:r>
+      <w:proofErr w:type="spellStart"/>
+      <w:r>
+        <w:t>EduPi</w:t>
+      </w:r>
+      <w:proofErr w:type="spellEnd"/>
+      <w:r>
+        <w:t xml:space="preserve"> dès la création de l’</w:t>
       </w:r>
       <w:r>
         <w:rPr>
@@ -1957,7 +3118,15 @@
         <w:t>s</w:t>
       </w:r>
       <w:r>
-        <w:t xml:space="preserve"> par l’administrateur du Hotspot.</w:t>
+        <w:t xml:space="preserve"> par l’administrateur du </w:t>
+      </w:r>
+      <w:proofErr w:type="spellStart"/>
+      <w:r>
+        <w:t>Hotspot</w:t>
+      </w:r>
+      <w:proofErr w:type="spellEnd"/>
+      <w:r>
+        <w:t>.</w:t>
       </w:r>
     </w:p>
     <w:p>
@@ -1969,7 +3138,15 @@
         </w:numPr>
       </w:pPr>
       <w:r>
-        <w:t>L’administrateur pourra supprimer ces fichiers depuis le Hotspot.</w:t>
+        <w:t xml:space="preserve">L’administrateur pourra supprimer ces fichiers depuis le </w:t>
+      </w:r>
+      <w:proofErr w:type="spellStart"/>
+      <w:r>
+        <w:t>Hotspot</w:t>
+      </w:r>
+      <w:proofErr w:type="spellEnd"/>
+      <w:r>
+        <w:t>.</w:t>
       </w:r>
     </w:p>
     <w:p>
@@ -1982,12 +3159,49 @@
         <w:pStyle w:val="Heading3"/>
       </w:pPr>
       <w:r>
-        <w:t>KA-Lite, WikiFundi et Aflatoun</w:t>
-      </w:r>
-    </w:p>
-    <w:p>
-      <w:r>
-        <w:t>KA-Lite (Khan Academy), WikiFundi et Aflatoun sont des outils interactifs.</w:t>
+        <w:t xml:space="preserve">KA-Lite, </w:t>
+      </w:r>
+      <w:proofErr w:type="spellStart"/>
+      <w:r>
+        <w:t>WikiFundi</w:t>
+      </w:r>
+      <w:proofErr w:type="spellEnd"/>
+      <w:r>
+        <w:t xml:space="preserve"> et </w:t>
+      </w:r>
+      <w:proofErr w:type="spellStart"/>
+      <w:r>
+        <w:t>Aflatoun</w:t>
+      </w:r>
+      <w:proofErr w:type="spellEnd"/>
+    </w:p>
+    <w:p>
+      <w:r>
+        <w:t xml:space="preserve">KA-Lite (Khan </w:t>
+      </w:r>
+      <w:proofErr w:type="spellStart"/>
+      <w:r>
+        <w:t>Academy</w:t>
+      </w:r>
+      <w:proofErr w:type="spellEnd"/>
+      <w:r>
+        <w:t xml:space="preserve">), </w:t>
+      </w:r>
+      <w:proofErr w:type="spellStart"/>
+      <w:r>
+        <w:t>WikiFundi</w:t>
+      </w:r>
+      <w:proofErr w:type="spellEnd"/>
+      <w:r>
+        <w:t xml:space="preserve"> et </w:t>
+      </w:r>
+      <w:proofErr w:type="spellStart"/>
+      <w:r>
+        <w:t>Aflatoun</w:t>
+      </w:r>
+      <w:proofErr w:type="spellEnd"/>
+      <w:r>
+        <w:t xml:space="preserve"> sont des outils interactifs.</w:t>
       </w:r>
       <w:r>
         <w:t xml:space="preserve"> </w:t>
@@ -2007,8 +3221,20 @@
       <w:pPr>
         <w:pStyle w:val="Heading3"/>
       </w:pPr>
-      <w:r>
-        <w:t>Static Content</w:t>
+      <w:proofErr w:type="spellStart"/>
+      <w:r>
+        <w:lastRenderedPageBreak/>
+        <w:t>Static</w:t>
+      </w:r>
+      <w:proofErr w:type="spellEnd"/>
+      <w:r>
+        <w:t xml:space="preserve"> Content</w:t>
+      </w:r>
+      <w:r>
+        <w:t xml:space="preserve"> (</w:t>
+      </w:r>
+      <w:r>
+        <w:t>Fichiers ZIM)</w:t>
       </w:r>
     </w:p>
     <w:p>
@@ -2033,7 +3259,7 @@
                     <pic:cNvPicPr/>
                   </pic:nvPicPr>
                   <pic:blipFill>
-                    <a:blip r:embed="rId20">
+                    <a:blip r:embed="rId24">
                       <a:extLst>
                         <a:ext uri="{28A0092B-C50C-407E-A947-70E740481C1C}">
                           <a14:useLocalDpi xmlns:a14="http://schemas.microsoft.com/office/drawing/2010/main" val="0"/>
@@ -2085,7 +3311,6 @@
         </w:numPr>
       </w:pPr>
       <w:r>
-        <w:lastRenderedPageBreak/>
         <w:t>À gauche, la liste des langues permet de filtrer les contenus disponibles (simple clic)</w:t>
       </w:r>
       <w:r>
@@ -2153,11 +3378,269 @@
         <w:t xml:space="preserve"> contenus sont parfois disponibles en plusieurs variantes : avec ou sans image ou vidéo par exemple.</w:t>
       </w:r>
     </w:p>
+    <w:p/>
+    <w:p>
+      <w:r>
+        <w:rPr>
+          <w:u w:val="single"/>
+        </w:rPr>
+        <w:t>Note</w:t>
+      </w:r>
+      <w:r>
+        <w:rPr>
+          <w:u w:val="single"/>
+        </w:rPr>
+        <w:t xml:space="preserve"> (utilisation avancée)</w:t>
+      </w:r>
+      <w:r>
+        <w:rPr>
+          <w:u w:val="single"/>
+        </w:rPr>
+        <w:t> :</w:t>
+      </w:r>
+      <w:r>
+        <w:t xml:space="preserve"> il est possible </w:t>
+      </w:r>
+      <w:r>
+        <w:t>de réutiliser des fichiers ZIM téléchargés</w:t>
+      </w:r>
+      <w:r>
+        <w:t xml:space="preserve"> hors de </w:t>
+      </w:r>
+      <w:proofErr w:type="spellStart"/>
+      <w:r>
+        <w:t>Kiwix-Hotspot</w:t>
+      </w:r>
+      <w:proofErr w:type="spellEnd"/>
+      <w:r>
+        <w:t xml:space="preserve"> pour gagner du temps lorsque la connexion est moins rapide.</w:t>
+      </w:r>
+      <w:r>
+        <w:t xml:space="preserve"> </w:t>
+      </w:r>
+      <w:r>
+        <w:t>Pour cela :</w:t>
+      </w:r>
+    </w:p>
+    <w:p>
+      <w:pPr>
+        <w:pStyle w:val="ListParagraph"/>
+        <w:numPr>
+          <w:ilvl w:val="0"/>
+          <w:numId w:val="13"/>
+        </w:numPr>
+      </w:pPr>
+      <w:r>
+        <w:t>Placer le</w:t>
+      </w:r>
+      <w:r>
+        <w:t>/les</w:t>
+      </w:r>
+      <w:r>
+        <w:t xml:space="preserve"> fichier ZIM concerné dans le répertoire </w:t>
+      </w:r>
+      <w:proofErr w:type="spellStart"/>
+      <w:r>
+        <w:rPr>
+          <w:rFonts w:ascii="Courier" w:hAnsi="Courier"/>
+          <w:color w:val="0070C0"/>
+          <w:sz w:val="22"/>
+        </w:rPr>
+        <w:t>kiwix-hotspot.cache</w:t>
+      </w:r>
+      <w:proofErr w:type="spellEnd"/>
+      <w:r>
+        <w:t xml:space="preserve"> du </w:t>
+      </w:r>
+      <w:bookmarkStart w:id="0" w:name="_GoBack"/>
+      <w:proofErr w:type="spellStart"/>
+      <w:r>
+        <w:rPr>
+          <w:i/>
+        </w:rPr>
+        <w:t>Build</w:t>
+      </w:r>
+      <w:proofErr w:type="spellEnd"/>
+      <w:r>
+        <w:rPr>
+          <w:i/>
+        </w:rPr>
+        <w:t xml:space="preserve"> </w:t>
+      </w:r>
+      <w:proofErr w:type="spellStart"/>
+      <w:r>
+        <w:rPr>
+          <w:i/>
+        </w:rPr>
+        <w:t>Folder</w:t>
+      </w:r>
+      <w:bookmarkEnd w:id="0"/>
+      <w:proofErr w:type="spellEnd"/>
+      <w:r>
+        <w:t>.</w:t>
+      </w:r>
+    </w:p>
+    <w:p>
+      <w:pPr>
+        <w:pStyle w:val="ListParagraph"/>
+        <w:numPr>
+          <w:ilvl w:val="0"/>
+          <w:numId w:val="13"/>
+        </w:numPr>
+      </w:pPr>
+      <w:r>
+        <w:t>Renommer les fichiers ZIM au format suivant :</w:t>
+      </w:r>
+      <w:r>
+        <w:br/>
+      </w:r>
+      <w:r>
+        <w:rPr>
+          <w:rFonts w:ascii="Courier" w:hAnsi="Courier"/>
+          <w:color w:val="0070C0"/>
+          <w:sz w:val="22"/>
+        </w:rPr>
+        <w:t>package_&lt;</w:t>
+      </w:r>
+      <w:proofErr w:type="spellStart"/>
+      <w:r>
+        <w:rPr>
+          <w:rFonts w:ascii="Courier" w:hAnsi="Courier"/>
+          <w:color w:val="0070C0"/>
+          <w:sz w:val="22"/>
+        </w:rPr>
+        <w:t>nom_du_package</w:t>
+      </w:r>
+      <w:proofErr w:type="spellEnd"/>
+      <w:r>
+        <w:rPr>
+          <w:rFonts w:ascii="Courier" w:hAnsi="Courier"/>
+          <w:color w:val="0070C0"/>
+          <w:sz w:val="22"/>
+        </w:rPr>
+        <w:t>&gt;.&lt;</w:t>
+      </w:r>
+      <w:proofErr w:type="spellStart"/>
+      <w:r>
+        <w:rPr>
+          <w:rFonts w:ascii="Courier" w:hAnsi="Courier"/>
+          <w:color w:val="0070C0"/>
+          <w:sz w:val="22"/>
+        </w:rPr>
+        <w:t>code_langue</w:t>
+      </w:r>
+      <w:proofErr w:type="spellEnd"/>
+      <w:r>
+        <w:rPr>
+          <w:rFonts w:ascii="Courier" w:hAnsi="Courier"/>
+          <w:color w:val="0070C0"/>
+          <w:sz w:val="22"/>
+        </w:rPr>
+        <w:t>&gt;-&lt;</w:t>
+      </w:r>
+      <w:proofErr w:type="spellStart"/>
+      <w:r>
+        <w:rPr>
+          <w:rFonts w:ascii="Courier" w:hAnsi="Courier"/>
+          <w:color w:val="0070C0"/>
+          <w:sz w:val="22"/>
+        </w:rPr>
+        <w:t>date_zim</w:t>
+      </w:r>
+      <w:proofErr w:type="spellEnd"/>
+      <w:r>
+        <w:rPr>
+          <w:rFonts w:ascii="Courier" w:hAnsi="Courier"/>
+          <w:color w:val="0070C0"/>
+          <w:sz w:val="22"/>
+        </w:rPr>
+        <w:t>&gt;.</w:t>
+      </w:r>
+      <w:proofErr w:type="spellStart"/>
+      <w:r>
+        <w:rPr>
+          <w:rFonts w:ascii="Courier" w:hAnsi="Courier"/>
+          <w:color w:val="0070C0"/>
+          <w:sz w:val="22"/>
+        </w:rPr>
+        <w:t>zim</w:t>
+      </w:r>
+      <w:proofErr w:type="spellEnd"/>
+      <w:r>
+        <w:br/>
+        <w:t xml:space="preserve">Exemple : </w:t>
+      </w:r>
+      <w:r>
+        <w:rPr>
+          <w:rFonts w:ascii="Courier" w:hAnsi="Courier"/>
+          <w:color w:val="0070C0"/>
+          <w:sz w:val="22"/>
+        </w:rPr>
+        <w:t>package_wikipedia_fr_tunisie</w:t>
+      </w:r>
+      <w:r>
+        <w:rPr>
+          <w:rFonts w:ascii="Courier" w:hAnsi="Courier"/>
+          <w:color w:val="0070C0"/>
+          <w:sz w:val="22"/>
+        </w:rPr>
+        <w:t>_novid</w:t>
+      </w:r>
+      <w:r>
+        <w:rPr>
+          <w:rFonts w:ascii="Courier" w:hAnsi="Courier"/>
+          <w:color w:val="0070C0"/>
+          <w:sz w:val="22"/>
+        </w:rPr>
+        <w:t>.fr-2018-10-08.zim</w:t>
+      </w:r>
+      <w:r>
+        <w:t>.</w:t>
+      </w:r>
+      <w:r>
+        <w:br/>
+        <w:t xml:space="preserve">Le code langue, le nom du package et la date du ZIM sont à récupérer depuis le sous-dossier approprié de </w:t>
+      </w:r>
+      <w:hyperlink r:id="rId25" w:history="1">
+        <w:r>
+          <w:rPr>
+            <w:rStyle w:val="Hyperlink"/>
+          </w:rPr>
+          <w:t>http://download.kiwix.org/zim</w:t>
+        </w:r>
+        <w:r>
+          <w:rPr>
+            <w:rStyle w:val="Hyperlink"/>
+          </w:rPr>
+          <w:t>/</w:t>
+        </w:r>
+      </w:hyperlink>
+      <w:r>
+        <w:t>.</w:t>
+      </w:r>
+    </w:p>
+    <w:p>
+      <w:pPr>
+        <w:ind w:left="426"/>
+      </w:pPr>
+      <w:r>
+        <w:t xml:space="preserve">Attention, </w:t>
+      </w:r>
+      <w:proofErr w:type="spellStart"/>
+      <w:r>
+        <w:t>Kiwix-Hotspot</w:t>
+      </w:r>
+      <w:proofErr w:type="spellEnd"/>
+      <w:r>
+        <w:t xml:space="preserve"> cherche à utiliser la toute dernière version des ZIM. Si une version plus récente de votre ZIM existe, celle-ci sera téléchargée (même si vous tentez de faire passer votre fichier pour le plus récent en changeant sa date).</w:t>
+      </w:r>
+    </w:p>
     <w:p>
       <w:pPr>
         <w:pStyle w:val="Heading1"/>
       </w:pPr>
       <w:r>
+        <w:lastRenderedPageBreak/>
         <w:t>Utilisation : lancement</w:t>
       </w:r>
     </w:p>
@@ -2165,11 +3648,19 @@
       <w:r>
         <w:t xml:space="preserve">En cliquant sur le bouton </w:t>
       </w:r>
+      <w:proofErr w:type="spellStart"/>
       <w:r>
         <w:rPr>
           <w:i/>
         </w:rPr>
-        <w:t>Run Installation</w:t>
+        <w:t>Run</w:t>
+      </w:r>
+      <w:proofErr w:type="spellEnd"/>
+      <w:r>
+        <w:rPr>
+          <w:i/>
+        </w:rPr>
+        <w:t xml:space="preserve"> Installation</w:t>
       </w:r>
       <w:r>
         <w:t>, vous lancez le processus (long), de création de l’image et potentiellement d’écriture de celle-ci si vous avez choisi le mode carte SD.</w:t>
@@ -2206,7 +3697,7 @@
                     <pic:cNvPicPr/>
                   </pic:nvPicPr>
                   <pic:blipFill>
-                    <a:blip r:embed="rId21">
+                    <a:blip r:embed="rId26">
                       <a:extLst>
                         <a:ext uri="{28A0092B-C50C-407E-A947-70E740481C1C}">
                           <a14:useLocalDpi xmlns:a14="http://schemas.microsoft.com/office/drawing/2010/main" val="0"/>
@@ -2256,12 +3747,28 @@
       <w:r>
         <w:t xml:space="preserve"> la quantité d’espace supplémentaire nécessaire (</w:t>
       </w:r>
+      <w:proofErr w:type="spellStart"/>
       <w:r>
         <w:rPr>
           <w:i/>
         </w:rPr>
-        <w:t>Space missing</w:t>
-      </w:r>
+        <w:t>Space</w:t>
+      </w:r>
+      <w:proofErr w:type="spellEnd"/>
+      <w:r>
+        <w:rPr>
+          <w:i/>
+        </w:rPr>
+        <w:t xml:space="preserve"> </w:t>
+      </w:r>
+      <w:proofErr w:type="spellStart"/>
+      <w:r>
+        <w:rPr>
+          <w:i/>
+        </w:rPr>
+        <w:t>missing</w:t>
+      </w:r>
+      <w:proofErr w:type="spellEnd"/>
       <w:r>
         <w:t>).</w:t>
       </w:r>
@@ -2270,24 +3777,28 @@
       <w:r>
         <w:t xml:space="preserve">Rappel : vous pouvez placer le répertoire </w:t>
       </w:r>
+      <w:proofErr w:type="spellStart"/>
       <w:r>
         <w:rPr>
           <w:i/>
         </w:rPr>
         <w:t>Build</w:t>
       </w:r>
+      <w:proofErr w:type="spellEnd"/>
       <w:r>
         <w:rPr>
           <w:i/>
         </w:rPr>
         <w:t> </w:t>
       </w:r>
+      <w:proofErr w:type="spellStart"/>
       <w:r>
         <w:rPr>
           <w:i/>
         </w:rPr>
         <w:t>path</w:t>
       </w:r>
+      <w:proofErr w:type="spellEnd"/>
       <w:r>
         <w:t xml:space="preserve"> sur un disque externe.</w:t>
       </w:r>
@@ -2318,7 +3829,7 @@
                     <pic:cNvPicPr/>
                   </pic:nvPicPr>
                   <pic:blipFill>
-                    <a:blip r:embed="rId22">
+                    <a:blip r:embed="rId27">
                       <a:extLst>
                         <a:ext uri="{28A0092B-C50C-407E-A947-70E740481C1C}">
                           <a14:useLocalDpi xmlns:a14="http://schemas.microsoft.com/office/drawing/2010/main" val="0"/>
@@ -2364,8 +3875,16 @@
         <w:rPr>
           <w:i/>
         </w:rPr>
-        <w:t>Installation done</w:t>
-      </w:r>
+        <w:t xml:space="preserve">Installation </w:t>
+      </w:r>
+      <w:proofErr w:type="spellStart"/>
+      <w:r>
+        <w:rPr>
+          <w:i/>
+        </w:rPr>
+        <w:t>done</w:t>
+      </w:r>
+      <w:proofErr w:type="spellEnd"/>
       <w:r>
         <w:t xml:space="preserve"> ou </w:t>
       </w:r>
@@ -2373,8 +3892,16 @@
         <w:rPr>
           <w:i/>
         </w:rPr>
-        <w:t>Installation failed</w:t>
-      </w:r>
+        <w:t xml:space="preserve">Installation </w:t>
+      </w:r>
+      <w:proofErr w:type="spellStart"/>
+      <w:r>
+        <w:rPr>
+          <w:i/>
+        </w:rPr>
+        <w:t>failed</w:t>
+      </w:r>
+      <w:proofErr w:type="spellEnd"/>
       <w:r>
         <w:t>).</w:t>
       </w:r>
@@ -2388,6 +3915,7 @@
           <w:noProof/>
           <w:lang w:eastAsia="fr-FR"/>
         </w:rPr>
+        <w:lastRenderedPageBreak/>
         <w:drawing>
           <wp:inline distT="0" distB="0" distL="0" distR="0" wp14:anchorId="4ADEADF4" wp14:editId="5BC44FD7">
             <wp:extent cx="2048719" cy="1665780"/>
@@ -2404,7 +3932,7 @@
                     <pic:cNvPicPr/>
                   </pic:nvPicPr>
                   <pic:blipFill>
-                    <a:blip r:embed="rId23">
+                    <a:blip r:embed="rId28">
                       <a:extLst>
                         <a:ext uri="{28A0092B-C50C-407E-A947-70E740481C1C}">
                           <a14:useLocalDpi xmlns:a14="http://schemas.microsoft.com/office/drawing/2010/main" val="0"/>
@@ -2454,7 +3982,7 @@
                     <pic:cNvPicPr/>
                   </pic:nvPicPr>
                   <pic:blipFill>
-                    <a:blip r:embed="rId24">
+                    <a:blip r:embed="rId29">
                       <a:extLst>
                         <a:ext uri="{28A0092B-C50C-407E-A947-70E740481C1C}">
                           <a14:useLocalDpi xmlns:a14="http://schemas.microsoft.com/office/drawing/2010/main" val="0"/>
@@ -2490,8 +4018,16 @@
         <w:rPr>
           <w:i/>
         </w:rPr>
-        <w:t>Installation done</w:t>
-      </w:r>
+        <w:t xml:space="preserve">Installation </w:t>
+      </w:r>
+      <w:proofErr w:type="spellStart"/>
+      <w:r>
+        <w:rPr>
+          <w:i/>
+        </w:rPr>
+        <w:t>done</w:t>
+      </w:r>
+      <w:proofErr w:type="spellEnd"/>
       <w:r>
         <w:t>. Deux cas de figures</w:t>
       </w:r>
@@ -2525,12 +4061,14 @@
       <w:r>
         <w:t xml:space="preserve"> dans un </w:t>
       </w:r>
+      <w:proofErr w:type="spellStart"/>
       <w:r>
         <w:rPr>
           <w:i/>
         </w:rPr>
         <w:t>RaspberryPi</w:t>
       </w:r>
+      <w:proofErr w:type="spellEnd"/>
       <w:r>
         <w:t>.</w:t>
       </w:r>
@@ -2564,12 +4102,28 @@
       <w:r>
         <w:t xml:space="preserve"> est disponible dans le répertoire choisit à l’option </w:t>
       </w:r>
+      <w:proofErr w:type="spellStart"/>
       <w:r>
         <w:rPr>
           <w:i/>
         </w:rPr>
-        <w:t>Build path</w:t>
-      </w:r>
+        <w:t>Build</w:t>
+      </w:r>
+      <w:proofErr w:type="spellEnd"/>
+      <w:r>
+        <w:rPr>
+          <w:i/>
+        </w:rPr>
+        <w:t xml:space="preserve"> </w:t>
+      </w:r>
+      <w:proofErr w:type="spellStart"/>
+      <w:r>
+        <w:rPr>
+          <w:i/>
+        </w:rPr>
+        <w:t>path</w:t>
+      </w:r>
+      <w:proofErr w:type="spellEnd"/>
       <w:r>
         <w:t>.</w:t>
       </w:r>
@@ -2584,8 +4138,13 @@
         <w:t xml:space="preserve"> via un outil tiers (voir « installer avec</w:t>
       </w:r>
       <w:r>
-        <w:t xml:space="preserve"> Etcher</w:t>
-      </w:r>
+        <w:t xml:space="preserve"> </w:t>
+      </w:r>
+      <w:proofErr w:type="spellStart"/>
+      <w:r>
+        <w:t>Etcher</w:t>
+      </w:r>
+      <w:proofErr w:type="spellEnd"/>
       <w:r>
         <w:t> », plus bas</w:t>
       </w:r>
@@ -2631,7 +4190,7 @@
       <w:r>
         <w:t xml:space="preserve"> (</w:t>
       </w:r>
-      <w:hyperlink r:id="rId25" w:history="1">
+      <w:hyperlink r:id="rId30" w:history="1">
         <w:r>
           <w:rPr>
             <w:rStyle w:val="Hyperlink"/>
@@ -2679,7 +4238,7 @@
                     <pic:cNvPicPr/>
                   </pic:nvPicPr>
                   <pic:blipFill>
-                    <a:blip r:embed="rId26">
+                    <a:blip r:embed="rId31">
                       <a:extLst>
                         <a:ext uri="{28A0092B-C50C-407E-A947-70E740481C1C}">
                           <a14:useLocalDpi xmlns:a14="http://schemas.microsoft.com/office/drawing/2010/main" val="0"/>
@@ -2783,7 +4342,7 @@
                     <pic:cNvPicPr/>
                   </pic:nvPicPr>
                   <pic:blipFill>
-                    <a:blip r:embed="rId27">
+                    <a:blip r:embed="rId32">
                       <a:extLst>
                         <a:ext uri="{28A0092B-C50C-407E-A947-70E740481C1C}">
                           <a14:useLocalDpi xmlns:a14="http://schemas.microsoft.com/office/drawing/2010/main" val="0"/>
@@ -2833,7 +4392,7 @@
                     <pic:cNvPicPr/>
                   </pic:nvPicPr>
                   <pic:blipFill>
-                    <a:blip r:embed="rId28">
+                    <a:blip r:embed="rId33">
                       <a:extLst>
                         <a:ext uri="{28A0092B-C50C-407E-A947-70E740481C1C}">
                           <a14:useLocalDpi xmlns:a14="http://schemas.microsoft.com/office/drawing/2010/main" val="0"/>
@@ -2863,7 +4422,6 @@
     <w:p/>
     <w:p>
       <w:r>
-        <w:lastRenderedPageBreak/>
         <w:t xml:space="preserve">Si le logiciel vous indique ne pas pouvoir se connecter à Internet alors que votre connexion Internet fonctionne, configurez </w:t>
       </w:r>
       <w:r>
@@ -2900,6 +4458,7 @@
           <w:noProof/>
           <w:lang w:eastAsia="fr-FR"/>
         </w:rPr>
+        <w:lastRenderedPageBreak/>
         <w:drawing>
           <wp:anchor distT="0" distB="0" distL="114300" distR="114300" simplePos="0" relativeHeight="251666432" behindDoc="0" locked="0" layoutInCell="1" allowOverlap="1" wp14:anchorId="0A847805" wp14:editId="16FD1722">
             <wp:simplePos x="0" y="0"/>
@@ -2924,7 +4483,7 @@
                     <pic:cNvPicPr/>
                   </pic:nvPicPr>
                   <pic:blipFill>
-                    <a:blip r:embed="rId29" cstate="print">
+                    <a:blip r:embed="rId34" cstate="print">
                       <a:extLst>
                         <a:ext uri="{28A0092B-C50C-407E-A947-70E740481C1C}">
                           <a14:useLocalDpi xmlns:a14="http://schemas.microsoft.com/office/drawing/2010/main" val="0"/>
@@ -2959,7 +4518,15 @@
     </w:p>
     <w:p>
       <w:r>
-        <w:t>Les informations à renseigner sont les mêmes que celles se trouvant dans les paramètres de connexion internet de votre navigateur ou d’Internet Explorer/IE Edge sous Windows.</w:t>
+        <w:t xml:space="preserve">Les informations à renseigner sont les mêmes que celles se trouvant dans les paramètres de connexion internet de votre navigateur ou d’Internet Explorer/IE </w:t>
+      </w:r>
+      <w:proofErr w:type="spellStart"/>
+      <w:r>
+        <w:t>Edge</w:t>
+      </w:r>
+      <w:proofErr w:type="spellEnd"/>
+      <w:r>
+        <w:t xml:space="preserve"> sous Windows.</w:t>
       </w:r>
     </w:p>
     <w:p>
@@ -3063,7 +4630,21 @@
         <w:rPr>
           <w:i/>
         </w:rPr>
-        <w:t>Import configuration from file</w:t>
+        <w:t xml:space="preserve">Import configuration </w:t>
+      </w:r>
+      <w:proofErr w:type="spellStart"/>
+      <w:r>
+        <w:rPr>
+          <w:i/>
+        </w:rPr>
+        <w:t>from</w:t>
+      </w:r>
+      <w:proofErr w:type="spellEnd"/>
+      <w:r>
+        <w:rPr>
+          <w:i/>
+        </w:rPr>
+        <w:t xml:space="preserve"> file</w:t>
       </w:r>
       <w:r>
         <w:t xml:space="preserve"> du menu </w:t>
@@ -3104,8 +4685,13 @@
         <w:pStyle w:val="Heading2"/>
       </w:pPr>
       <w:r>
-        <w:t>Installation et désinstallation manuelle d’imDisk</w:t>
-      </w:r>
+        <w:t>Installation et désinstallation manuelle d’</w:t>
+      </w:r>
+      <w:proofErr w:type="spellStart"/>
+      <w:r>
+        <w:t>imDisk</w:t>
+      </w:r>
+      <w:proofErr w:type="spellEnd"/>
     </w:p>
     <w:p>
       <w:r>
@@ -3127,8 +4713,13 @@
         <w:pStyle w:val="Heading2"/>
       </w:pPr>
       <w:r>
-        <w:t>Écriture de carte SD via Etcher</w:t>
-      </w:r>
+        <w:t xml:space="preserve">Écriture de carte SD via </w:t>
+      </w:r>
+      <w:proofErr w:type="spellStart"/>
+      <w:r>
+        <w:t>Etcher</w:t>
+      </w:r>
+      <w:proofErr w:type="spellEnd"/>
     </w:p>
     <w:p>
       <w:r>
@@ -3151,7 +4742,15 @@
     </w:p>
     <w:p>
       <w:r>
-        <w:t>Cet outil tiers est nommé Etcher et peut être téléchargé depuis cette entrée de menu.</w:t>
+        <w:t xml:space="preserve">Cet outil tiers est nommé </w:t>
+      </w:r>
+      <w:proofErr w:type="spellStart"/>
+      <w:r>
+        <w:t>Etcher</w:t>
+      </w:r>
+      <w:proofErr w:type="spellEnd"/>
+      <w:r>
+        <w:t xml:space="preserve"> et peut être téléchargé depuis cette entrée de menu.</w:t>
       </w:r>
     </w:p>
     <w:p>
@@ -3161,7 +4760,15 @@
         </w:rPr>
       </w:pPr>
       <w:r>
-        <w:t>Note : Etcher permet également d’écrire une même image sur plusieurs cartes SD en même temps.</w:t>
+        <w:t xml:space="preserve">Note : </w:t>
+      </w:r>
+      <w:proofErr w:type="spellStart"/>
+      <w:r>
+        <w:t>Etcher</w:t>
+      </w:r>
+      <w:proofErr w:type="spellEnd"/>
+      <w:r>
+        <w:t xml:space="preserve"> permet également d’écrire une même image sur plusieurs cartes SD en même temps.</w:t>
       </w:r>
     </w:p>
     <w:p>
@@ -3174,12 +4781,19 @@
     </w:p>
     <w:p>
       <w:r>
-        <w:t>La création de Hotspot personnalisé fait intervenir de nombreuses tâches complexes ; les erreurs restent donc possibles.</w:t>
-      </w:r>
-    </w:p>
-    <w:p>
-      <w:r>
-        <w:lastRenderedPageBreak/>
+        <w:t xml:space="preserve">La création de </w:t>
+      </w:r>
+      <w:proofErr w:type="spellStart"/>
+      <w:r>
+        <w:t>Hotspot</w:t>
+      </w:r>
+      <w:proofErr w:type="spellEnd"/>
+      <w:r>
+        <w:t xml:space="preserve"> personnalisé fait intervenir de nombreuses tâches complexes ; les erreurs restent donc possibles.</w:t>
+      </w:r>
+    </w:p>
+    <w:p>
+      <w:r>
         <w:t xml:space="preserve">Le logiciel </w:t>
       </w:r>
       <w:r>
@@ -3227,6 +4841,7 @@
         </w:numPr>
       </w:pPr>
       <w:r>
+        <w:lastRenderedPageBreak/>
         <w:t xml:space="preserve">Vérifier si </w:t>
       </w:r>
       <w:r>
@@ -3291,7 +4906,7 @@
       <w:r>
         <w:t xml:space="preserve"> à </w:t>
       </w:r>
-      <w:hyperlink r:id="rId30" w:history="1">
+      <w:hyperlink r:id="rId35" w:history="1">
         <w:r>
           <w:rPr>
             <w:rStyle w:val="Hyperlink"/>
@@ -3313,13 +4928,27 @@
         <w:pStyle w:val="Heading1"/>
       </w:pPr>
       <w:r>
+        <w:lastRenderedPageBreak/>
         <w:t>Les contenus</w:t>
       </w:r>
     </w:p>
     <w:p/>
     <w:p>
-      <w:r>
-        <w:t>Kiwix Hotspot propose deux types de contenus différents : les outils interactifs et les contenus statiques.</w:t>
+      <w:proofErr w:type="spellStart"/>
+      <w:r>
+        <w:t>Kiwix</w:t>
+      </w:r>
+      <w:proofErr w:type="spellEnd"/>
+      <w:r>
+        <w:t xml:space="preserve"> </w:t>
+      </w:r>
+      <w:proofErr w:type="spellStart"/>
+      <w:r>
+        <w:t>Hotspot</w:t>
+      </w:r>
+      <w:proofErr w:type="spellEnd"/>
+      <w:r>
+        <w:t xml:space="preserve"> propose deux types de contenus différents : les outils interactifs et les contenus statiques.</w:t>
       </w:r>
     </w:p>
     <w:p>
@@ -3368,7 +4997,7 @@
                     <pic:cNvPicPr/>
                   </pic:nvPicPr>
                   <pic:blipFill>
-                    <a:blip r:embed="rId31" cstate="print">
+                    <a:blip r:embed="rId36" cstate="print">
                       <a:extLst>
                         <a:ext uri="{28A0092B-C50C-407E-A947-70E740481C1C}">
                           <a14:useLocalDpi xmlns:a14="http://schemas.microsoft.com/office/drawing/2010/main" val="0"/>
@@ -3400,24 +5029,39 @@
           </wp:anchor>
         </w:drawing>
       </w:r>
-      <w:r>
-        <w:t>EduPi : partage de fichiers</w:t>
-      </w:r>
-    </w:p>
-    <w:p>
+      <w:proofErr w:type="spellStart"/>
+      <w:r>
+        <w:t>EduPi</w:t>
+      </w:r>
+      <w:proofErr w:type="spellEnd"/>
+      <w:r>
+        <w:t> : partage de fichiers</w:t>
+      </w:r>
+    </w:p>
+    <w:p>
+      <w:proofErr w:type="spellStart"/>
       <w:r>
         <w:rPr>
           <w:i/>
         </w:rPr>
         <w:t>Edupi</w:t>
       </w:r>
+      <w:proofErr w:type="spellEnd"/>
       <w:r>
         <w:t xml:space="preserve"> est un outil de mise à disposition de fichiers. Il permet à l’administrateur de partager très simplement tout type de fichiers ou dossiers.</w:t>
       </w:r>
     </w:p>
     <w:p>
       <w:r>
-        <w:t xml:space="preserve">Tous les utilisateurs du Hotspot peuvent naviguer dans l’arborescence des dossiers ainsi copiés sur le </w:t>
+        <w:t xml:space="preserve">Tous les utilisateurs du </w:t>
+      </w:r>
+      <w:proofErr w:type="spellStart"/>
+      <w:r>
+        <w:t>Hotspot</w:t>
+      </w:r>
+      <w:proofErr w:type="spellEnd"/>
+      <w:r>
+        <w:t xml:space="preserve"> peuvent naviguer dans l’arborescence des dossiers ainsi copiés sur le </w:t>
       </w:r>
       <w:r>
         <w:rPr>
@@ -3444,7 +5088,15 @@
         <w:pStyle w:val="Heading3"/>
       </w:pPr>
       <w:r>
-        <w:t>Khan Academy : apprentissage</w:t>
+        <w:t xml:space="preserve">Khan </w:t>
+      </w:r>
+      <w:proofErr w:type="spellStart"/>
+      <w:r>
+        <w:t>Academy</w:t>
+      </w:r>
+      <w:proofErr w:type="spellEnd"/>
+      <w:r>
+        <w:t> : apprentissage</w:t>
       </w:r>
     </w:p>
     <w:p>
@@ -3477,7 +5129,7 @@
                     <pic:cNvPicPr/>
                   </pic:nvPicPr>
                   <pic:blipFill>
-                    <a:blip r:embed="rId32" cstate="print">
+                    <a:blip r:embed="rId37" cstate="print">
                       <a:extLst>
                         <a:ext uri="{28A0092B-C50C-407E-A947-70E740481C1C}">
                           <a14:useLocalDpi xmlns:a14="http://schemas.microsoft.com/office/drawing/2010/main" val="0"/>
@@ -3510,12 +5162,28 @@
         </w:drawing>
       </w:r>
       <w:r>
-        <w:t>L’outil Khan Academy est une copie allégée de la plateforme d’apprentissage en ligne khanacademy.org.</w:t>
-      </w:r>
-    </w:p>
-    <w:p>
-      <w:r>
-        <w:t>Khan Academy propose des exercices d’entrainement, des vidéos de cours et une plateforme d’apprentissage permettant aux utilisateurs d’apprendre et progresser à leur rythme.</w:t>
+        <w:t xml:space="preserve">L’outil Khan </w:t>
+      </w:r>
+      <w:proofErr w:type="spellStart"/>
+      <w:r>
+        <w:t>Academy</w:t>
+      </w:r>
+      <w:proofErr w:type="spellEnd"/>
+      <w:r>
+        <w:t xml:space="preserve"> est une copie allégée de la plateforme d’apprentissage en ligne khanacademy.org.</w:t>
+      </w:r>
+    </w:p>
+    <w:p>
+      <w:r>
+        <w:t xml:space="preserve">Khan </w:t>
+      </w:r>
+      <w:proofErr w:type="spellStart"/>
+      <w:r>
+        <w:t>Academy</w:t>
+      </w:r>
+      <w:proofErr w:type="spellEnd"/>
+      <w:r>
+        <w:t xml:space="preserve"> propose des exercices d’entrainement, des vidéos de cours et une plateforme d’apprentissage permettant aux utilisateurs d’apprendre et progresser à leur rythme.</w:t>
       </w:r>
     </w:p>
     <w:p>
@@ -3533,7 +5201,7 @@
       </w:r>
     </w:p>
     <w:p>
-      <w:hyperlink r:id="rId33" w:history="1">
+      <w:hyperlink r:id="rId38" w:history="1">
         <w:r>
           <w:rPr>
             <w:rStyle w:val="Hyperlink"/>
@@ -3581,7 +5249,7 @@
                     <pic:cNvPicPr/>
                   </pic:nvPicPr>
                   <pic:blipFill>
-                    <a:blip r:embed="rId34" cstate="print">
+                    <a:blip r:embed="rId39" cstate="print">
                       <a:extLst>
                         <a:ext uri="{28A0092B-C50C-407E-A947-70E740481C1C}">
                           <a14:useLocalDpi xmlns:a14="http://schemas.microsoft.com/office/drawing/2010/main" val="0"/>
@@ -3613,28 +5281,70 @@
           </wp:anchor>
         </w:drawing>
       </w:r>
-      <w:r>
-        <w:t>Aflatoun : formation des enseignants</w:t>
-      </w:r>
-    </w:p>
-    <w:p>
-      <w:r>
-        <w:t>Basé sur la plateforme technique de Khan Academy, Aflatoun est une plateforme d’apprentissage à destination des enseignants.</w:t>
-      </w:r>
-    </w:p>
-    <w:p>
-      <w:r>
-        <w:t>Depuis Aflatoun, ils peuvent se former au curriculum et à la méthodologie d’apprentissage d’Aflatoun International.</w:t>
-      </w:r>
-    </w:p>
-    <w:p>
-      <w:r>
-        <w:t>Aflatoun est multilingue, anglais et français.</w:t>
+      <w:proofErr w:type="spellStart"/>
+      <w:r>
+        <w:t>Aflatoun</w:t>
+      </w:r>
+      <w:proofErr w:type="spellEnd"/>
+      <w:r>
+        <w:t> : formation des enseignants</w:t>
+      </w:r>
+    </w:p>
+    <w:p>
+      <w:r>
+        <w:t xml:space="preserve">Basé sur la plateforme technique de Khan </w:t>
+      </w:r>
+      <w:proofErr w:type="spellStart"/>
+      <w:r>
+        <w:t>Academy</w:t>
+      </w:r>
+      <w:proofErr w:type="spellEnd"/>
+      <w:r>
+        <w:t xml:space="preserve">, </w:t>
+      </w:r>
+      <w:proofErr w:type="spellStart"/>
+      <w:r>
+        <w:t>Aflatoun</w:t>
+      </w:r>
+      <w:proofErr w:type="spellEnd"/>
+      <w:r>
+        <w:t xml:space="preserve"> est une plateforme d’apprentissage à destination des enseignants.</w:t>
+      </w:r>
+    </w:p>
+    <w:p>
+      <w:r>
+        <w:t xml:space="preserve">Depuis </w:t>
+      </w:r>
+      <w:proofErr w:type="spellStart"/>
+      <w:r>
+        <w:t>Aflatoun</w:t>
+      </w:r>
+      <w:proofErr w:type="spellEnd"/>
+      <w:r>
+        <w:t>, ils peuvent se former au curriculum et à la méthodologie d’apprentissage d’</w:t>
+      </w:r>
+      <w:proofErr w:type="spellStart"/>
+      <w:r>
+        <w:t>Aflatoun</w:t>
+      </w:r>
+      <w:proofErr w:type="spellEnd"/>
+      <w:r>
+        <w:t xml:space="preserve"> International.</w:t>
+      </w:r>
+    </w:p>
+    <w:p>
+      <w:proofErr w:type="spellStart"/>
+      <w:r>
+        <w:t>Aflatoun</w:t>
+      </w:r>
+      <w:proofErr w:type="spellEnd"/>
+      <w:r>
+        <w:t xml:space="preserve"> est multilingue, anglais et français.</w:t>
       </w:r>
       <w:r>
         <w:br/>
       </w:r>
-      <w:hyperlink r:id="rId35" w:history="1">
+      <w:hyperlink r:id="rId40" w:history="1">
         <w:r>
           <w:rPr>
             <w:rStyle w:val="Hyperlink"/>
@@ -3664,8 +5374,14 @@
       <w:pPr>
         <w:pStyle w:val="Heading3"/>
       </w:pPr>
-      <w:r>
-        <w:t xml:space="preserve">WikiFundi : l’édition </w:t>
+      <w:proofErr w:type="spellStart"/>
+      <w:r>
+        <w:lastRenderedPageBreak/>
+        <w:t>WikiFundi</w:t>
+      </w:r>
+      <w:proofErr w:type="spellEnd"/>
+      <w:r>
+        <w:t xml:space="preserve"> : l’édition </w:t>
       </w:r>
       <w:r>
         <w:t xml:space="preserve">hors-ligne de </w:t>
@@ -3679,8 +5395,13 @@
         <w:keepNext/>
         <w:keepLines/>
       </w:pPr>
-      <w:r>
-        <w:t xml:space="preserve">WikiFundi est une copie de la plateforme </w:t>
+      <w:proofErr w:type="spellStart"/>
+      <w:r>
+        <w:t>WikiFundi</w:t>
+      </w:r>
+      <w:proofErr w:type="spellEnd"/>
+      <w:r>
+        <w:t xml:space="preserve"> est une copie de la plateforme </w:t>
       </w:r>
       <w:r>
         <w:rPr>
@@ -3732,7 +5453,7 @@
                     <pic:cNvPicPr/>
                   </pic:nvPicPr>
                   <pic:blipFill>
-                    <a:blip r:embed="rId36" cstate="print">
+                    <a:blip r:embed="rId41" cstate="print">
                       <a:extLst>
                         <a:ext uri="{28A0092B-C50C-407E-A947-70E740481C1C}">
                           <a14:useLocalDpi xmlns:a14="http://schemas.microsoft.com/office/drawing/2010/main" val="0"/>
@@ -3792,22 +5513,40 @@
         </w:numPr>
       </w:pPr>
       <w:r>
-        <w:t>Fournir une plateforme d’édition collaborative aux utilisateurs du Hotspot.</w:t>
-      </w:r>
-    </w:p>
-    <w:p>
-      <w:r>
-        <w:t>WikiFundi inclut également des articles et des documents d’aide à la formation et à l’autoformation sur le wiki.</w:t>
-      </w:r>
-    </w:p>
-    <w:p>
-      <w:r>
-        <w:t>WikiFundi est disponible en anglais et en français.</w:t>
+        <w:t xml:space="preserve">Fournir une plateforme d’édition collaborative aux utilisateurs du </w:t>
+      </w:r>
+      <w:proofErr w:type="spellStart"/>
+      <w:r>
+        <w:t>Hotspot</w:t>
+      </w:r>
+      <w:proofErr w:type="spellEnd"/>
+      <w:r>
+        <w:t>.</w:t>
+      </w:r>
+    </w:p>
+    <w:p>
+      <w:proofErr w:type="spellStart"/>
+      <w:r>
+        <w:t>WikiFundi</w:t>
+      </w:r>
+      <w:proofErr w:type="spellEnd"/>
+      <w:r>
+        <w:t xml:space="preserve"> inclut également des articles et des documents d’aide à la formation et à l’autoformation sur le wiki.</w:t>
+      </w:r>
+    </w:p>
+    <w:p>
+      <w:proofErr w:type="spellStart"/>
+      <w:r>
+        <w:t>WikiFundi</w:t>
+      </w:r>
+      <w:proofErr w:type="spellEnd"/>
+      <w:r>
+        <w:t xml:space="preserve"> est disponible en anglais et en français.</w:t>
       </w:r>
       <w:r>
         <w:br/>
       </w:r>
-      <w:hyperlink r:id="rId37" w:history="1">
+      <w:hyperlink r:id="rId42" w:history="1">
         <w:r>
           <w:rPr>
             <w:rStyle w:val="Hyperlink"/>
@@ -3855,7 +5594,7 @@
                     <pic:cNvPicPr/>
                   </pic:nvPicPr>
                   <pic:blipFill>
-                    <a:blip r:embed="rId38" cstate="print">
+                    <a:blip r:embed="rId43" cstate="print">
                       <a:extLst>
                         <a:ext uri="{28A0092B-C50C-407E-A947-70E740481C1C}">
                           <a14:useLocalDpi xmlns:a14="http://schemas.microsoft.com/office/drawing/2010/main" val="0"/>
@@ -3917,7 +5656,23 @@
         </w:numPr>
       </w:pPr>
       <w:r>
-        <w:t xml:space="preserve">D’autres projets Wikimédia tels Wikilivres, Wikiversité, </w:t>
+        <w:t xml:space="preserve">D’autres projets Wikimédia tels </w:t>
+      </w:r>
+      <w:proofErr w:type="spellStart"/>
+      <w:r>
+        <w:t>Wikilivres</w:t>
+      </w:r>
+      <w:proofErr w:type="spellEnd"/>
+      <w:r>
+        <w:t xml:space="preserve">, </w:t>
+      </w:r>
+      <w:proofErr w:type="spellStart"/>
+      <w:r>
+        <w:t>Wikiversité</w:t>
+      </w:r>
+      <w:proofErr w:type="spellEnd"/>
+      <w:r>
+        <w:t xml:space="preserve">, </w:t>
       </w:r>
       <w:r>
         <w:rPr>
@@ -3943,8 +5698,13 @@
           <w:numId w:val="8"/>
         </w:numPr>
       </w:pPr>
-      <w:r>
-        <w:t xml:space="preserve">Wikimed, une </w:t>
+      <w:proofErr w:type="spellStart"/>
+      <w:r>
+        <w:t>Wikimed</w:t>
+      </w:r>
+      <w:proofErr w:type="spellEnd"/>
+      <w:r>
+        <w:t xml:space="preserve">, une </w:t>
       </w:r>
       <w:r>
         <w:t>sélection des contenus médicaux de Wikipédia ;</w:t>
@@ -3979,11 +5739,19 @@
       <w:r>
         <w:t xml:space="preserve"> (</w:t>
       </w:r>
+      <w:proofErr w:type="spellStart"/>
       <w:r>
         <w:rPr>
           <w:i/>
         </w:rPr>
-        <w:t>Technology, Entertainment and Design</w:t>
+        <w:t>Technology</w:t>
+      </w:r>
+      <w:proofErr w:type="spellEnd"/>
+      <w:r>
+        <w:rPr>
+          <w:i/>
+        </w:rPr>
+        <w:t>, Entertainment and Design</w:t>
       </w:r>
       <w:r>
         <w:t>)</w:t>
@@ -4011,7 +5779,7 @@
       </w:r>
     </w:p>
     <w:p>
-      <w:hyperlink r:id="rId39" w:history="1">
+      <w:hyperlink r:id="rId44" w:history="1">
         <w:r>
           <w:rPr>
             <w:rStyle w:val="Hyperlink"/>
@@ -4022,8 +5790,8 @@
     </w:p>
     <w:p/>
     <w:sectPr>
-      <w:footerReference w:type="even" r:id="rId40"/>
-      <w:footerReference w:type="default" r:id="rId41"/>
+      <w:footerReference w:type="even" r:id="rId45"/>
+      <w:footerReference w:type="default" r:id="rId46"/>
       <w:pgSz w:w="11900" w:h="16840"/>
       <w:pgMar w:top="1440" w:right="1440" w:bottom="1440" w:left="1440" w:header="708" w:footer="708" w:gutter="0"/>
       <w:cols w:space="708"/>
@@ -4218,7 +5986,23 @@
       <w:ind w:right="360"/>
     </w:pPr>
     <w:r>
-      <w:t>Guide utilisateur Kiwix Hotspot v2</w:t>
+      <w:t xml:space="preserve">Guide utilisateur </w:t>
+    </w:r>
+    <w:proofErr w:type="spellStart"/>
+    <w:r>
+      <w:t>Kiwix</w:t>
+    </w:r>
+    <w:proofErr w:type="spellEnd"/>
+    <w:r>
+      <w:t xml:space="preserve"> </w:t>
+    </w:r>
+    <w:proofErr w:type="spellStart"/>
+    <w:r>
+      <w:t>Hotspot</w:t>
+    </w:r>
+    <w:proofErr w:type="spellEnd"/>
+    <w:r>
+      <w:t xml:space="preserve"> v2</w:t>
     </w:r>
     <w:r>
       <w:tab/>
@@ -4701,6 +6485,119 @@
     </w:lvl>
   </w:abstractNum>
   <w:abstractNum w:abstractNumId="4" w15:restartNumberingAfterBreak="0">
+    <w:nsid w:val="359D78AC"/>
+    <w:multiLevelType w:val="hybridMultilevel"/>
+    <w:tmpl w:val="DC9609E6"/>
+    <w:lvl w:ilvl="0" w:tplc="0409000F">
+      <w:start w:val="1"/>
+      <w:numFmt w:val="decimal"/>
+      <w:lvlText w:val="%1."/>
+      <w:lvlJc w:val="left"/>
+      <w:pPr>
+        <w:ind w:left="720" w:hanging="360"/>
+      </w:pPr>
+      <w:rPr>
+        <w:rFonts w:hint="default"/>
+      </w:rPr>
+    </w:lvl>
+    <w:lvl w:ilvl="1" w:tplc="04090003">
+      <w:start w:val="1"/>
+      <w:numFmt w:val="bullet"/>
+      <w:lvlText w:val="o"/>
+      <w:lvlJc w:val="left"/>
+      <w:pPr>
+        <w:ind w:left="1440" w:hanging="360"/>
+      </w:pPr>
+      <w:rPr>
+        <w:rFonts w:ascii="Courier New" w:hAnsi="Courier New" w:cs="Courier New" w:hint="default"/>
+      </w:rPr>
+    </w:lvl>
+    <w:lvl w:ilvl="2" w:tplc="04090005" w:tentative="1">
+      <w:start w:val="1"/>
+      <w:numFmt w:val="bullet"/>
+      <w:lvlText w:val=""/>
+      <w:lvlJc w:val="left"/>
+      <w:pPr>
+        <w:ind w:left="2160" w:hanging="360"/>
+      </w:pPr>
+      <w:rPr>
+        <w:rFonts w:ascii="Wingdings" w:hAnsi="Wingdings" w:hint="default"/>
+      </w:rPr>
+    </w:lvl>
+    <w:lvl w:ilvl="3" w:tplc="04090001" w:tentative="1">
+      <w:start w:val="1"/>
+      <w:numFmt w:val="bullet"/>
+      <w:lvlText w:val=""/>
+      <w:lvlJc w:val="left"/>
+      <w:pPr>
+        <w:ind w:left="2880" w:hanging="360"/>
+      </w:pPr>
+      <w:rPr>
+        <w:rFonts w:ascii="Symbol" w:hAnsi="Symbol" w:hint="default"/>
+      </w:rPr>
+    </w:lvl>
+    <w:lvl w:ilvl="4" w:tplc="04090003" w:tentative="1">
+      <w:start w:val="1"/>
+      <w:numFmt w:val="bullet"/>
+      <w:lvlText w:val="o"/>
+      <w:lvlJc w:val="left"/>
+      <w:pPr>
+        <w:ind w:left="3600" w:hanging="360"/>
+      </w:pPr>
+      <w:rPr>
+        <w:rFonts w:ascii="Courier New" w:hAnsi="Courier New" w:cs="Courier New" w:hint="default"/>
+      </w:rPr>
+    </w:lvl>
+    <w:lvl w:ilvl="5" w:tplc="04090005" w:tentative="1">
+      <w:start w:val="1"/>
+      <w:numFmt w:val="bullet"/>
+      <w:lvlText w:val=""/>
+      <w:lvlJc w:val="left"/>
+      <w:pPr>
+        <w:ind w:left="4320" w:hanging="360"/>
+      </w:pPr>
+      <w:rPr>
+        <w:rFonts w:ascii="Wingdings" w:hAnsi="Wingdings" w:hint="default"/>
+      </w:rPr>
+    </w:lvl>
+    <w:lvl w:ilvl="6" w:tplc="04090001" w:tentative="1">
+      <w:start w:val="1"/>
+      <w:numFmt w:val="bullet"/>
+      <w:lvlText w:val=""/>
+      <w:lvlJc w:val="left"/>
+      <w:pPr>
+        <w:ind w:left="5040" w:hanging="360"/>
+      </w:pPr>
+      <w:rPr>
+        <w:rFonts w:ascii="Symbol" w:hAnsi="Symbol" w:hint="default"/>
+      </w:rPr>
+    </w:lvl>
+    <w:lvl w:ilvl="7" w:tplc="04090003" w:tentative="1">
+      <w:start w:val="1"/>
+      <w:numFmt w:val="bullet"/>
+      <w:lvlText w:val="o"/>
+      <w:lvlJc w:val="left"/>
+      <w:pPr>
+        <w:ind w:left="5760" w:hanging="360"/>
+      </w:pPr>
+      <w:rPr>
+        <w:rFonts w:ascii="Courier New" w:hAnsi="Courier New" w:cs="Courier New" w:hint="default"/>
+      </w:rPr>
+    </w:lvl>
+    <w:lvl w:ilvl="8" w:tplc="04090005" w:tentative="1">
+      <w:start w:val="1"/>
+      <w:numFmt w:val="bullet"/>
+      <w:lvlText w:val=""/>
+      <w:lvlJc w:val="left"/>
+      <w:pPr>
+        <w:ind w:left="6480" w:hanging="360"/>
+      </w:pPr>
+      <w:rPr>
+        <w:rFonts w:ascii="Wingdings" w:hAnsi="Wingdings" w:hint="default"/>
+      </w:rPr>
+    </w:lvl>
+  </w:abstractNum>
+  <w:abstractNum w:abstractNumId="5" w15:restartNumberingAfterBreak="0">
     <w:nsid w:val="37C54FD1"/>
     <w:multiLevelType w:val="hybridMultilevel"/>
     <w:tmpl w:val="8DB004D8"/>
@@ -4813,7 +6710,7 @@
       </w:rPr>
     </w:lvl>
   </w:abstractNum>
-  <w:abstractNum w:abstractNumId="5" w15:restartNumberingAfterBreak="0">
+  <w:abstractNum w:abstractNumId="6" w15:restartNumberingAfterBreak="0">
     <w:nsid w:val="3A5C2C48"/>
     <w:multiLevelType w:val="hybridMultilevel"/>
     <w:tmpl w:val="EC703DBE"/>
@@ -4926,7 +6823,7 @@
       </w:rPr>
     </w:lvl>
   </w:abstractNum>
-  <w:abstractNum w:abstractNumId="6" w15:restartNumberingAfterBreak="0">
+  <w:abstractNum w:abstractNumId="7" w15:restartNumberingAfterBreak="0">
     <w:nsid w:val="3A616520"/>
     <w:multiLevelType w:val="hybridMultilevel"/>
     <w:tmpl w:val="81A0492A"/>
@@ -5012,7 +6909,7 @@
       </w:pPr>
     </w:lvl>
   </w:abstractNum>
-  <w:abstractNum w:abstractNumId="7" w15:restartNumberingAfterBreak="0">
+  <w:abstractNum w:abstractNumId="8" w15:restartNumberingAfterBreak="0">
     <w:nsid w:val="420B53E9"/>
     <w:multiLevelType w:val="hybridMultilevel"/>
     <w:tmpl w:val="D3501FF8"/>
@@ -5125,7 +7022,7 @@
       </w:rPr>
     </w:lvl>
   </w:abstractNum>
-  <w:abstractNum w:abstractNumId="8" w15:restartNumberingAfterBreak="0">
+  <w:abstractNum w:abstractNumId="9" w15:restartNumberingAfterBreak="0">
     <w:nsid w:val="44E37A30"/>
     <w:multiLevelType w:val="hybridMultilevel"/>
     <w:tmpl w:val="AA18CE8A"/>
@@ -5238,7 +7135,7 @@
       </w:rPr>
     </w:lvl>
   </w:abstractNum>
-  <w:abstractNum w:abstractNumId="9" w15:restartNumberingAfterBreak="0">
+  <w:abstractNum w:abstractNumId="10" w15:restartNumberingAfterBreak="0">
     <w:nsid w:val="5C9468AC"/>
     <w:multiLevelType w:val="hybridMultilevel"/>
     <w:tmpl w:val="97E4AD38"/>
@@ -5351,7 +7248,93 @@
       </w:rPr>
     </w:lvl>
   </w:abstractNum>
-  <w:abstractNum w:abstractNumId="10" w15:restartNumberingAfterBreak="0">
+  <w:abstractNum w:abstractNumId="11" w15:restartNumberingAfterBreak="0">
+    <w:nsid w:val="693A1AF3"/>
+    <w:multiLevelType w:val="hybridMultilevel"/>
+    <w:tmpl w:val="3EE8A004"/>
+    <w:lvl w:ilvl="0" w:tplc="0409000F">
+      <w:start w:val="1"/>
+      <w:numFmt w:val="decimal"/>
+      <w:lvlText w:val="%1."/>
+      <w:lvlJc w:val="left"/>
+      <w:pPr>
+        <w:ind w:left="775" w:hanging="360"/>
+      </w:pPr>
+    </w:lvl>
+    <w:lvl w:ilvl="1" w:tplc="04090019" w:tentative="1">
+      <w:start w:val="1"/>
+      <w:numFmt w:val="lowerLetter"/>
+      <w:lvlText w:val="%2."/>
+      <w:lvlJc w:val="left"/>
+      <w:pPr>
+        <w:ind w:left="1495" w:hanging="360"/>
+      </w:pPr>
+    </w:lvl>
+    <w:lvl w:ilvl="2" w:tplc="0409001B" w:tentative="1">
+      <w:start w:val="1"/>
+      <w:numFmt w:val="lowerRoman"/>
+      <w:lvlText w:val="%3."/>
+      <w:lvlJc w:val="right"/>
+      <w:pPr>
+        <w:ind w:left="2215" w:hanging="180"/>
+      </w:pPr>
+    </w:lvl>
+    <w:lvl w:ilvl="3" w:tplc="0409000F" w:tentative="1">
+      <w:start w:val="1"/>
+      <w:numFmt w:val="decimal"/>
+      <w:lvlText w:val="%4."/>
+      <w:lvlJc w:val="left"/>
+      <w:pPr>
+        <w:ind w:left="2935" w:hanging="360"/>
+      </w:pPr>
+    </w:lvl>
+    <w:lvl w:ilvl="4" w:tplc="04090019" w:tentative="1">
+      <w:start w:val="1"/>
+      <w:numFmt w:val="lowerLetter"/>
+      <w:lvlText w:val="%5."/>
+      <w:lvlJc w:val="left"/>
+      <w:pPr>
+        <w:ind w:left="3655" w:hanging="360"/>
+      </w:pPr>
+    </w:lvl>
+    <w:lvl w:ilvl="5" w:tplc="0409001B" w:tentative="1">
+      <w:start w:val="1"/>
+      <w:numFmt w:val="lowerRoman"/>
+      <w:lvlText w:val="%6."/>
+      <w:lvlJc w:val="right"/>
+      <w:pPr>
+        <w:ind w:left="4375" w:hanging="180"/>
+      </w:pPr>
+    </w:lvl>
+    <w:lvl w:ilvl="6" w:tplc="0409000F" w:tentative="1">
+      <w:start w:val="1"/>
+      <w:numFmt w:val="decimal"/>
+      <w:lvlText w:val="%7."/>
+      <w:lvlJc w:val="left"/>
+      <w:pPr>
+        <w:ind w:left="5095" w:hanging="360"/>
+      </w:pPr>
+    </w:lvl>
+    <w:lvl w:ilvl="7" w:tplc="04090019" w:tentative="1">
+      <w:start w:val="1"/>
+      <w:numFmt w:val="lowerLetter"/>
+      <w:lvlText w:val="%8."/>
+      <w:lvlJc w:val="left"/>
+      <w:pPr>
+        <w:ind w:left="5815" w:hanging="360"/>
+      </w:pPr>
+    </w:lvl>
+    <w:lvl w:ilvl="8" w:tplc="0409001B" w:tentative="1">
+      <w:start w:val="1"/>
+      <w:numFmt w:val="lowerRoman"/>
+      <w:lvlText w:val="%9."/>
+      <w:lvlJc w:val="right"/>
+      <w:pPr>
+        <w:ind w:left="6535" w:hanging="180"/>
+      </w:pPr>
+    </w:lvl>
+  </w:abstractNum>
+  <w:abstractNum w:abstractNumId="12" w15:restartNumberingAfterBreak="0">
     <w:nsid w:val="724B671F"/>
     <w:multiLevelType w:val="hybridMultilevel"/>
     <w:tmpl w:val="D7686DC4"/>
@@ -5474,28 +7457,34 @@
     <w:abstractNumId w:val="0"/>
   </w:num>
   <w:num w:numId="4">
+    <w:abstractNumId w:val="12"/>
+  </w:num>
+  <w:num w:numId="5">
+    <w:abstractNumId w:val="7"/>
+  </w:num>
+  <w:num w:numId="6">
+    <w:abstractNumId w:val="9"/>
+  </w:num>
+  <w:num w:numId="7">
+    <w:abstractNumId w:val="5"/>
+  </w:num>
+  <w:num w:numId="8">
     <w:abstractNumId w:val="10"/>
   </w:num>
-  <w:num w:numId="5">
-    <w:abstractNumId w:val="6"/>
-  </w:num>
-  <w:num w:numId="6">
+  <w:num w:numId="9">
     <w:abstractNumId w:val="8"/>
-  </w:num>
-  <w:num w:numId="7">
-    <w:abstractNumId w:val="4"/>
-  </w:num>
-  <w:num w:numId="8">
-    <w:abstractNumId w:val="9"/>
-  </w:num>
-  <w:num w:numId="9">
-    <w:abstractNumId w:val="7"/>
   </w:num>
   <w:num w:numId="10">
     <w:abstractNumId w:val="3"/>
   </w:num>
   <w:num w:numId="11">
-    <w:abstractNumId w:val="5"/>
+    <w:abstractNumId w:val="6"/>
+  </w:num>
+  <w:num w:numId="12">
+    <w:abstractNumId w:val="4"/>
+  </w:num>
+  <w:num w:numId="13">
+    <w:abstractNumId w:val="11"/>
   </w:num>
 </w:numbering>
 </file>

</xml_diff>